<commit_message>
Update Risk and Chance
- Delete risk 1
- Insert one more risk
</commit_message>
<xml_diff>
--- a/Document/Report/Risk/Risk.docx
+++ b/Document/Report/Risk/Risk.docx
@@ -3,10 +3,45 @@
 <w:document xmlns:wpc="http://schemas.microsoft.com/office/word/2010/wordprocessingCanvas" xmlns:mc="http://schemas.openxmlformats.org/markup-compatibility/2006" xmlns:o="urn:schemas-microsoft-com:office:office" xmlns:r="http://schemas.openxmlformats.org/officeDocument/2006/relationships" xmlns:m="http://schemas.openxmlformats.org/officeDocument/2006/math" xmlns:v="urn:schemas-microsoft-com:vml" xmlns:wp14="http://schemas.microsoft.com/office/word/2010/wordprocessingDrawing" xmlns:wp="http://schemas.openxmlformats.org/drawingml/2006/wordprocessingDrawing" xmlns:w10="urn:schemas-microsoft-com:office:word" xmlns:w="http://schemas.openxmlformats.org/wordprocessingml/2006/main" xmlns:w14="http://schemas.microsoft.com/office/word/2010/wordml" xmlns:wpg="http://schemas.microsoft.com/office/word/2010/wordprocessingGroup" xmlns:wpi="http://schemas.microsoft.com/office/word/2010/wordprocessingInk" xmlns:wne="http://schemas.microsoft.com/office/word/2006/wordml" xmlns:wps="http://schemas.microsoft.com/office/word/2010/wordprocessingShape" mc:Ignorable="w14 wp14">
   <w:body>
     <w:p>
-      <w:bookmarkStart w:id="0" w:name="_GoBack"/>
-      <w:bookmarkEnd w:id="0"/>
-      <w:r>
-        <w:t>Rủi ro của dự án:</w:t>
+      <w:proofErr w:type="spellStart"/>
+      <w:r>
+        <w:t>Rủi</w:t>
+      </w:r>
+      <w:proofErr w:type="spellEnd"/>
+      <w:r>
+        <w:t xml:space="preserve"> </w:t>
+      </w:r>
+      <w:proofErr w:type="spellStart"/>
+      <w:r>
+        <w:t>ro</w:t>
+      </w:r>
+      <w:proofErr w:type="spellEnd"/>
+      <w:r>
+        <w:t xml:space="preserve"> </w:t>
+      </w:r>
+      <w:proofErr w:type="spellStart"/>
+      <w:r>
+        <w:t>của</w:t>
+      </w:r>
+      <w:proofErr w:type="spellEnd"/>
+      <w:r>
+        <w:t xml:space="preserve"> </w:t>
+      </w:r>
+      <w:proofErr w:type="spellStart"/>
+      <w:r>
+        <w:t>dự</w:t>
+      </w:r>
+      <w:proofErr w:type="spellEnd"/>
+      <w:r>
+        <w:t xml:space="preserve"> </w:t>
+      </w:r>
+      <w:proofErr w:type="spellStart"/>
+      <w:r>
+        <w:t>án</w:t>
+      </w:r>
+      <w:proofErr w:type="spellEnd"/>
+      <w:r>
+        <w:t>:</w:t>
       </w:r>
     </w:p>
     <w:p>
@@ -17,9 +52,352 @@
           <w:numId w:val="3"/>
         </w:numPr>
       </w:pPr>
-      <w:r>
-        <w:t>Hiện tại chưa có nhiều người có hứng thú với việc tìm kiếm địa điểm du lịch thông qua 1 ứng dụng trên điện thoại, điều đó có thể thấy rõ qua số comment cũng như lượt rating trên google play với các ứng dụng về du lịch Việt Nam hiện tại. Người Việt Nam vẫn thường chọn hình thức giới thiệu địa điểm du lịch thông qua những kênh thông dụng như: báo chí, tivi hoặc qua giới thiệu từ bạn bè nhiều hơn.</w:t>
-      </w:r>
+      <w:proofErr w:type="spellStart"/>
+      <w:r>
+        <w:t>Phụ</w:t>
+      </w:r>
+      <w:proofErr w:type="spellEnd"/>
+      <w:r>
+        <w:t xml:space="preserve"> </w:t>
+      </w:r>
+      <w:proofErr w:type="spellStart"/>
+      <w:r>
+        <w:t>thuộc</w:t>
+      </w:r>
+      <w:proofErr w:type="spellEnd"/>
+      <w:r>
+        <w:t xml:space="preserve"> </w:t>
+      </w:r>
+      <w:proofErr w:type="spellStart"/>
+      <w:r>
+        <w:t>chặt</w:t>
+      </w:r>
+      <w:proofErr w:type="spellEnd"/>
+      <w:r>
+        <w:t xml:space="preserve"> </w:t>
+      </w:r>
+      <w:proofErr w:type="spellStart"/>
+      <w:r>
+        <w:t>chẽ</w:t>
+      </w:r>
+      <w:proofErr w:type="spellEnd"/>
+      <w:r>
+        <w:t xml:space="preserve"> </w:t>
+      </w:r>
+      <w:proofErr w:type="spellStart"/>
+      <w:r>
+        <w:t>vào</w:t>
+      </w:r>
+      <w:proofErr w:type="spellEnd"/>
+      <w:r>
+        <w:t xml:space="preserve"> </w:t>
+      </w:r>
+      <w:proofErr w:type="spellStart"/>
+      <w:r>
+        <w:t>sự</w:t>
+      </w:r>
+      <w:proofErr w:type="spellEnd"/>
+      <w:r>
+        <w:t xml:space="preserve"> </w:t>
+      </w:r>
+      <w:proofErr w:type="spellStart"/>
+      <w:r>
+        <w:t>phát</w:t>
+      </w:r>
+      <w:proofErr w:type="spellEnd"/>
+      <w:r>
+        <w:t xml:space="preserve"> </w:t>
+      </w:r>
+      <w:proofErr w:type="spellStart"/>
+      <w:r>
+        <w:t>triển</w:t>
+      </w:r>
+      <w:proofErr w:type="spellEnd"/>
+      <w:r>
+        <w:t xml:space="preserve"> hay </w:t>
+      </w:r>
+      <w:proofErr w:type="spellStart"/>
+      <w:r>
+        <w:t>xuống</w:t>
+      </w:r>
+      <w:proofErr w:type="spellEnd"/>
+      <w:r>
+        <w:t xml:space="preserve"> </w:t>
+      </w:r>
+      <w:proofErr w:type="spellStart"/>
+      <w:r>
+        <w:t>dốc</w:t>
+      </w:r>
+      <w:proofErr w:type="spellEnd"/>
+      <w:r>
+        <w:t xml:space="preserve"> </w:t>
+      </w:r>
+      <w:proofErr w:type="spellStart"/>
+      <w:r>
+        <w:t>của</w:t>
+      </w:r>
+      <w:proofErr w:type="spellEnd"/>
+      <w:r>
+        <w:t xml:space="preserve"> </w:t>
+      </w:r>
+      <w:proofErr w:type="spellStart"/>
+      <w:r>
+        <w:t>ngành</w:t>
+      </w:r>
+      <w:proofErr w:type="spellEnd"/>
+      <w:r>
+        <w:t xml:space="preserve"> du </w:t>
+      </w:r>
+      <w:proofErr w:type="spellStart"/>
+      <w:r>
+        <w:t>lịch</w:t>
+      </w:r>
+      <w:proofErr w:type="spellEnd"/>
+      <w:r>
+        <w:t xml:space="preserve"> </w:t>
+      </w:r>
+      <w:proofErr w:type="spellStart"/>
+      <w:r>
+        <w:t>Việt</w:t>
+      </w:r>
+      <w:proofErr w:type="spellEnd"/>
+      <w:r>
+        <w:t xml:space="preserve"> Nam, </w:t>
+      </w:r>
+      <w:proofErr w:type="spellStart"/>
+      <w:r>
+        <w:t>nếu</w:t>
+      </w:r>
+      <w:proofErr w:type="spellEnd"/>
+      <w:r>
+        <w:t xml:space="preserve"> </w:t>
+      </w:r>
+      <w:proofErr w:type="spellStart"/>
+      <w:r>
+        <w:t>ngành</w:t>
+      </w:r>
+      <w:proofErr w:type="spellEnd"/>
+      <w:r>
+        <w:t xml:space="preserve"> du </w:t>
+      </w:r>
+      <w:proofErr w:type="spellStart"/>
+      <w:r>
+        <w:t>lịch</w:t>
+      </w:r>
+      <w:proofErr w:type="spellEnd"/>
+      <w:r>
+        <w:t xml:space="preserve"> </w:t>
+      </w:r>
+      <w:proofErr w:type="spellStart"/>
+      <w:r>
+        <w:t>rơi</w:t>
+      </w:r>
+      <w:proofErr w:type="spellEnd"/>
+      <w:r>
+        <w:t xml:space="preserve"> </w:t>
+      </w:r>
+      <w:proofErr w:type="spellStart"/>
+      <w:r>
+        <w:t>vào</w:t>
+      </w:r>
+      <w:proofErr w:type="spellEnd"/>
+      <w:r>
+        <w:t xml:space="preserve"> </w:t>
+      </w:r>
+      <w:proofErr w:type="spellStart"/>
+      <w:r>
+        <w:t>tình</w:t>
+      </w:r>
+      <w:proofErr w:type="spellEnd"/>
+      <w:r>
+        <w:t xml:space="preserve"> </w:t>
+      </w:r>
+      <w:proofErr w:type="spellStart"/>
+      <w:r>
+        <w:t>trạng</w:t>
+      </w:r>
+      <w:proofErr w:type="spellEnd"/>
+      <w:r>
+        <w:t xml:space="preserve"> </w:t>
+      </w:r>
+      <w:proofErr w:type="spellStart"/>
+      <w:r>
+        <w:t>suy</w:t>
+      </w:r>
+      <w:proofErr w:type="spellEnd"/>
+      <w:r>
+        <w:t xml:space="preserve"> </w:t>
+      </w:r>
+      <w:proofErr w:type="spellStart"/>
+      <w:r>
+        <w:t>thoái</w:t>
+      </w:r>
+      <w:proofErr w:type="spellEnd"/>
+      <w:r>
+        <w:t xml:space="preserve">, </w:t>
+      </w:r>
+      <w:proofErr w:type="spellStart"/>
+      <w:r>
+        <w:t>số</w:t>
+      </w:r>
+      <w:proofErr w:type="spellEnd"/>
+      <w:r>
+        <w:t xml:space="preserve"> </w:t>
+      </w:r>
+      <w:proofErr w:type="spellStart"/>
+      <w:r>
+        <w:t>lượng</w:t>
+      </w:r>
+      <w:proofErr w:type="spellEnd"/>
+      <w:r>
+        <w:t xml:space="preserve"> </w:t>
+      </w:r>
+      <w:proofErr w:type="spellStart"/>
+      <w:r>
+        <w:t>khách</w:t>
+      </w:r>
+      <w:proofErr w:type="spellEnd"/>
+      <w:r>
+        <w:t xml:space="preserve"> du </w:t>
+      </w:r>
+      <w:proofErr w:type="spellStart"/>
+      <w:r>
+        <w:t>lịch</w:t>
+      </w:r>
+      <w:proofErr w:type="spellEnd"/>
+      <w:r>
+        <w:t xml:space="preserve"> </w:t>
+      </w:r>
+      <w:proofErr w:type="spellStart"/>
+      <w:r>
+        <w:t>đến</w:t>
+      </w:r>
+      <w:proofErr w:type="spellEnd"/>
+      <w:r>
+        <w:t xml:space="preserve"> </w:t>
+      </w:r>
+      <w:proofErr w:type="spellStart"/>
+      <w:r>
+        <w:t>các</w:t>
+      </w:r>
+      <w:proofErr w:type="spellEnd"/>
+      <w:r>
+        <w:t xml:space="preserve"> </w:t>
+      </w:r>
+      <w:proofErr w:type="spellStart"/>
+      <w:r>
+        <w:t>địa</w:t>
+      </w:r>
+      <w:proofErr w:type="spellEnd"/>
+      <w:r>
+        <w:t xml:space="preserve"> </w:t>
+      </w:r>
+      <w:proofErr w:type="spellStart"/>
+      <w:r>
+        <w:t>điểm</w:t>
+      </w:r>
+      <w:proofErr w:type="spellEnd"/>
+      <w:r>
+        <w:t xml:space="preserve"> ở </w:t>
+      </w:r>
+      <w:proofErr w:type="spellStart"/>
+      <w:r>
+        <w:t>Việt</w:t>
+      </w:r>
+      <w:proofErr w:type="spellEnd"/>
+      <w:r>
+        <w:t xml:space="preserve"> Nam </w:t>
+      </w:r>
+      <w:proofErr w:type="spellStart"/>
+      <w:r>
+        <w:t>giảm</w:t>
+      </w:r>
+      <w:proofErr w:type="spellEnd"/>
+      <w:r>
+        <w:t xml:space="preserve"> </w:t>
+      </w:r>
+      <w:proofErr w:type="spellStart"/>
+      <w:r>
+        <w:t>thì</w:t>
+      </w:r>
+      <w:proofErr w:type="spellEnd"/>
+      <w:r>
+        <w:t xml:space="preserve"> </w:t>
+      </w:r>
+      <w:proofErr w:type="spellStart"/>
+      <w:r>
+        <w:t>khả</w:t>
+      </w:r>
+      <w:proofErr w:type="spellEnd"/>
+      <w:r>
+        <w:t xml:space="preserve"> </w:t>
+      </w:r>
+      <w:proofErr w:type="spellStart"/>
+      <w:r>
+        <w:t>năng</w:t>
+      </w:r>
+      <w:proofErr w:type="spellEnd"/>
+      <w:r>
+        <w:t xml:space="preserve"> </w:t>
+      </w:r>
+      <w:proofErr w:type="spellStart"/>
+      <w:r>
+        <w:t>cao</w:t>
+      </w:r>
+      <w:proofErr w:type="spellEnd"/>
+      <w:r>
+        <w:t xml:space="preserve"> </w:t>
+      </w:r>
+      <w:proofErr w:type="spellStart"/>
+      <w:r>
+        <w:t>là</w:t>
+      </w:r>
+      <w:proofErr w:type="spellEnd"/>
+      <w:r>
+        <w:t xml:space="preserve"> </w:t>
+      </w:r>
+      <w:proofErr w:type="spellStart"/>
+      <w:r>
+        <w:t>số</w:t>
+      </w:r>
+      <w:proofErr w:type="spellEnd"/>
+      <w:r>
+        <w:t xml:space="preserve"> user </w:t>
+      </w:r>
+      <w:proofErr w:type="spellStart"/>
+      <w:r>
+        <w:t>sử</w:t>
+      </w:r>
+      <w:proofErr w:type="spellEnd"/>
+      <w:r>
+        <w:t xml:space="preserve"> </w:t>
+      </w:r>
+      <w:proofErr w:type="spellStart"/>
+      <w:r>
+        <w:t>dụng</w:t>
+      </w:r>
+      <w:proofErr w:type="spellEnd"/>
+      <w:r>
+        <w:t xml:space="preserve"> </w:t>
+      </w:r>
+      <w:proofErr w:type="spellStart"/>
+      <w:r>
+        <w:t>cũng</w:t>
+      </w:r>
+      <w:proofErr w:type="spellEnd"/>
+      <w:r>
+        <w:t xml:space="preserve"> </w:t>
+      </w:r>
+      <w:proofErr w:type="spellStart"/>
+      <w:r>
+        <w:t>giảm</w:t>
+      </w:r>
+      <w:proofErr w:type="spellEnd"/>
+      <w:r>
+        <w:t xml:space="preserve"> xuống.</w:t>
+      </w:r>
+      <w:bookmarkStart w:id="0" w:name="_GoBack"/>
+      <w:bookmarkEnd w:id="0"/>
     </w:p>
     <w:p>
       <w:pPr>
@@ -29,8 +407,61 @@
           <w:numId w:val="3"/>
         </w:numPr>
       </w:pPr>
-      <w:r>
-        <w:t xml:space="preserve">Dữ liệu về các địa điểm du lịch : </w:t>
+      <w:proofErr w:type="spellStart"/>
+      <w:r>
+        <w:t>Dữ</w:t>
+      </w:r>
+      <w:proofErr w:type="spellEnd"/>
+      <w:r>
+        <w:t xml:space="preserve"> </w:t>
+      </w:r>
+      <w:proofErr w:type="spellStart"/>
+      <w:r>
+        <w:t>liệu</w:t>
+      </w:r>
+      <w:proofErr w:type="spellEnd"/>
+      <w:r>
+        <w:t xml:space="preserve"> </w:t>
+      </w:r>
+      <w:proofErr w:type="spellStart"/>
+      <w:r>
+        <w:t>về</w:t>
+      </w:r>
+      <w:proofErr w:type="spellEnd"/>
+      <w:r>
+        <w:t xml:space="preserve"> </w:t>
+      </w:r>
+      <w:proofErr w:type="spellStart"/>
+      <w:r>
+        <w:t>các</w:t>
+      </w:r>
+      <w:proofErr w:type="spellEnd"/>
+      <w:r>
+        <w:t xml:space="preserve"> </w:t>
+      </w:r>
+      <w:proofErr w:type="spellStart"/>
+      <w:r>
+        <w:t>địa</w:t>
+      </w:r>
+      <w:proofErr w:type="spellEnd"/>
+      <w:r>
+        <w:t xml:space="preserve"> </w:t>
+      </w:r>
+      <w:proofErr w:type="spellStart"/>
+      <w:r>
+        <w:t>điểm</w:t>
+      </w:r>
+      <w:proofErr w:type="spellEnd"/>
+      <w:r>
+        <w:t xml:space="preserve"> du </w:t>
+      </w:r>
+      <w:proofErr w:type="spellStart"/>
+      <w:r>
+        <w:t>lịch</w:t>
+      </w:r>
+      <w:proofErr w:type="spellEnd"/>
+      <w:r>
+        <w:t xml:space="preserve"> : </w:t>
       </w:r>
     </w:p>
     <w:p>
@@ -41,11 +472,168 @@
           <w:numId w:val="3"/>
         </w:numPr>
       </w:pPr>
+      <w:proofErr w:type="spellStart"/>
       <w:r>
         <w:t>T</w:t>
       </w:r>
       <w:r>
-        <w:t>hay đổi gần như liên tục và đòi hỏi phải cập nhật được một cách liên tục cho người dùng.</w:t>
+        <w:t>hay</w:t>
+      </w:r>
+      <w:proofErr w:type="spellEnd"/>
+      <w:r>
+        <w:t xml:space="preserve"> </w:t>
+      </w:r>
+      <w:proofErr w:type="spellStart"/>
+      <w:r>
+        <w:t>đổi</w:t>
+      </w:r>
+      <w:proofErr w:type="spellEnd"/>
+      <w:r>
+        <w:t xml:space="preserve"> </w:t>
+      </w:r>
+      <w:proofErr w:type="spellStart"/>
+      <w:r>
+        <w:t>gần</w:t>
+      </w:r>
+      <w:proofErr w:type="spellEnd"/>
+      <w:r>
+        <w:t xml:space="preserve"> </w:t>
+      </w:r>
+      <w:proofErr w:type="spellStart"/>
+      <w:r>
+        <w:t>như</w:t>
+      </w:r>
+      <w:proofErr w:type="spellEnd"/>
+      <w:r>
+        <w:t xml:space="preserve"> </w:t>
+      </w:r>
+      <w:proofErr w:type="spellStart"/>
+      <w:r>
+        <w:t>liên</w:t>
+      </w:r>
+      <w:proofErr w:type="spellEnd"/>
+      <w:r>
+        <w:t xml:space="preserve"> </w:t>
+      </w:r>
+      <w:proofErr w:type="spellStart"/>
+      <w:r>
+        <w:t>tục</w:t>
+      </w:r>
+      <w:proofErr w:type="spellEnd"/>
+      <w:r>
+        <w:t xml:space="preserve"> </w:t>
+      </w:r>
+      <w:proofErr w:type="spellStart"/>
+      <w:r>
+        <w:t>và</w:t>
+      </w:r>
+      <w:proofErr w:type="spellEnd"/>
+      <w:r>
+        <w:t xml:space="preserve"> </w:t>
+      </w:r>
+      <w:proofErr w:type="spellStart"/>
+      <w:r>
+        <w:t>đòi</w:t>
+      </w:r>
+      <w:proofErr w:type="spellEnd"/>
+      <w:r>
+        <w:t xml:space="preserve"> </w:t>
+      </w:r>
+      <w:proofErr w:type="spellStart"/>
+      <w:r>
+        <w:t>hỏi</w:t>
+      </w:r>
+      <w:proofErr w:type="spellEnd"/>
+      <w:r>
+        <w:t xml:space="preserve"> </w:t>
+      </w:r>
+      <w:proofErr w:type="spellStart"/>
+      <w:r>
+        <w:t>phải</w:t>
+      </w:r>
+      <w:proofErr w:type="spellEnd"/>
+      <w:r>
+        <w:t xml:space="preserve"> </w:t>
+      </w:r>
+      <w:proofErr w:type="spellStart"/>
+      <w:r>
+        <w:t>cập</w:t>
+      </w:r>
+      <w:proofErr w:type="spellEnd"/>
+      <w:r>
+        <w:t xml:space="preserve"> </w:t>
+      </w:r>
+      <w:proofErr w:type="spellStart"/>
+      <w:r>
+        <w:t>nhật</w:t>
+      </w:r>
+      <w:proofErr w:type="spellEnd"/>
+      <w:r>
+        <w:t xml:space="preserve"> </w:t>
+      </w:r>
+      <w:proofErr w:type="spellStart"/>
+      <w:r>
+        <w:t>được</w:t>
+      </w:r>
+      <w:proofErr w:type="spellEnd"/>
+      <w:r>
+        <w:t xml:space="preserve"> </w:t>
+      </w:r>
+      <w:proofErr w:type="spellStart"/>
+      <w:r>
+        <w:t>một</w:t>
+      </w:r>
+      <w:proofErr w:type="spellEnd"/>
+      <w:r>
+        <w:t xml:space="preserve"> </w:t>
+      </w:r>
+      <w:proofErr w:type="spellStart"/>
+      <w:r>
+        <w:t>cách</w:t>
+      </w:r>
+      <w:proofErr w:type="spellEnd"/>
+      <w:r>
+        <w:t xml:space="preserve"> </w:t>
+      </w:r>
+      <w:proofErr w:type="spellStart"/>
+      <w:r>
+        <w:t>liên</w:t>
+      </w:r>
+      <w:proofErr w:type="spellEnd"/>
+      <w:r>
+        <w:t xml:space="preserve"> </w:t>
+      </w:r>
+      <w:proofErr w:type="spellStart"/>
+      <w:r>
+        <w:t>tục</w:t>
+      </w:r>
+      <w:proofErr w:type="spellEnd"/>
+      <w:r>
+        <w:t xml:space="preserve"> </w:t>
+      </w:r>
+      <w:proofErr w:type="spellStart"/>
+      <w:r>
+        <w:t>cho</w:t>
+      </w:r>
+      <w:proofErr w:type="spellEnd"/>
+      <w:r>
+        <w:t xml:space="preserve"> </w:t>
+      </w:r>
+      <w:proofErr w:type="spellStart"/>
+      <w:r>
+        <w:t>người</w:t>
+      </w:r>
+      <w:proofErr w:type="spellEnd"/>
+      <w:r>
+        <w:t xml:space="preserve"> </w:t>
+      </w:r>
+      <w:proofErr w:type="spellStart"/>
+      <w:r>
+        <w:t>dùng</w:t>
+      </w:r>
+      <w:proofErr w:type="spellEnd"/>
+      <w:r>
+        <w:t>.</w:t>
       </w:r>
     </w:p>
     <w:p>
@@ -56,13 +644,281 @@
           <w:numId w:val="3"/>
         </w:numPr>
       </w:pPr>
-      <w:r>
-        <w:t>Lượng dữ liệu cần thiết cho ứng dụng là rất lớn và không dễ để tiến hành thu thập, nguy cơ thu thập thiếu sót dữ liệu là cao.</w:t>
+      <w:proofErr w:type="spellStart"/>
+      <w:r>
+        <w:t>Lượng</w:t>
+      </w:r>
+      <w:proofErr w:type="spellEnd"/>
+      <w:r>
+        <w:t xml:space="preserve"> </w:t>
+      </w:r>
+      <w:proofErr w:type="spellStart"/>
+      <w:r>
+        <w:t>dữ</w:t>
+      </w:r>
+      <w:proofErr w:type="spellEnd"/>
+      <w:r>
+        <w:t xml:space="preserve"> </w:t>
+      </w:r>
+      <w:proofErr w:type="spellStart"/>
+      <w:r>
+        <w:t>liệu</w:t>
+      </w:r>
+      <w:proofErr w:type="spellEnd"/>
+      <w:r>
+        <w:t xml:space="preserve"> </w:t>
+      </w:r>
+      <w:proofErr w:type="spellStart"/>
+      <w:r>
+        <w:t>cần</w:t>
+      </w:r>
+      <w:proofErr w:type="spellEnd"/>
+      <w:r>
+        <w:t xml:space="preserve"> </w:t>
+      </w:r>
+      <w:proofErr w:type="spellStart"/>
+      <w:r>
+        <w:t>thiết</w:t>
+      </w:r>
+      <w:proofErr w:type="spellEnd"/>
+      <w:r>
+        <w:t xml:space="preserve"> </w:t>
+      </w:r>
+      <w:proofErr w:type="spellStart"/>
+      <w:r>
+        <w:t>cho</w:t>
+      </w:r>
+      <w:proofErr w:type="spellEnd"/>
+      <w:r>
+        <w:t xml:space="preserve"> </w:t>
+      </w:r>
+      <w:proofErr w:type="spellStart"/>
+      <w:r>
+        <w:t>ứng</w:t>
+      </w:r>
+      <w:proofErr w:type="spellEnd"/>
+      <w:r>
+        <w:t xml:space="preserve"> </w:t>
+      </w:r>
+      <w:proofErr w:type="spellStart"/>
+      <w:r>
+        <w:t>dụng</w:t>
+      </w:r>
+      <w:proofErr w:type="spellEnd"/>
+      <w:r>
+        <w:t xml:space="preserve"> </w:t>
+      </w:r>
+      <w:proofErr w:type="spellStart"/>
+      <w:r>
+        <w:t>là</w:t>
+      </w:r>
+      <w:proofErr w:type="spellEnd"/>
+      <w:r>
+        <w:t xml:space="preserve"> </w:t>
+      </w:r>
+      <w:proofErr w:type="spellStart"/>
+      <w:r>
+        <w:t>rất</w:t>
+      </w:r>
+      <w:proofErr w:type="spellEnd"/>
+      <w:r>
+        <w:t xml:space="preserve"> </w:t>
+      </w:r>
+      <w:proofErr w:type="spellStart"/>
+      <w:r>
+        <w:t>lớn</w:t>
+      </w:r>
+      <w:proofErr w:type="spellEnd"/>
+      <w:r>
+        <w:t xml:space="preserve"> </w:t>
+      </w:r>
+      <w:proofErr w:type="spellStart"/>
+      <w:r>
+        <w:t>và</w:t>
+      </w:r>
+      <w:proofErr w:type="spellEnd"/>
+      <w:r>
+        <w:t xml:space="preserve"> </w:t>
+      </w:r>
+      <w:proofErr w:type="spellStart"/>
+      <w:r>
+        <w:t>không</w:t>
+      </w:r>
+      <w:proofErr w:type="spellEnd"/>
+      <w:r>
+        <w:t xml:space="preserve"> </w:t>
+      </w:r>
+      <w:proofErr w:type="spellStart"/>
+      <w:r>
+        <w:t>dễ</w:t>
+      </w:r>
+      <w:proofErr w:type="spellEnd"/>
+      <w:r>
+        <w:t xml:space="preserve"> </w:t>
+      </w:r>
+      <w:proofErr w:type="spellStart"/>
+      <w:r>
+        <w:t>để</w:t>
+      </w:r>
+      <w:proofErr w:type="spellEnd"/>
+      <w:r>
+        <w:t xml:space="preserve"> </w:t>
+      </w:r>
+      <w:proofErr w:type="spellStart"/>
+      <w:r>
+        <w:t>tiến</w:t>
+      </w:r>
+      <w:proofErr w:type="spellEnd"/>
+      <w:r>
+        <w:t xml:space="preserve"> </w:t>
+      </w:r>
+      <w:proofErr w:type="spellStart"/>
+      <w:r>
+        <w:t>hành</w:t>
+      </w:r>
+      <w:proofErr w:type="spellEnd"/>
+      <w:r>
+        <w:t xml:space="preserve"> </w:t>
+      </w:r>
+      <w:proofErr w:type="spellStart"/>
+      <w:proofErr w:type="gramStart"/>
+      <w:r>
+        <w:t>thu</w:t>
+      </w:r>
+      <w:proofErr w:type="spellEnd"/>
+      <w:proofErr w:type="gramEnd"/>
+      <w:r>
+        <w:t xml:space="preserve"> </w:t>
+      </w:r>
+      <w:proofErr w:type="spellStart"/>
+      <w:r>
+        <w:t>thập</w:t>
+      </w:r>
+      <w:proofErr w:type="spellEnd"/>
+      <w:r>
+        <w:t xml:space="preserve">, </w:t>
+      </w:r>
+      <w:proofErr w:type="spellStart"/>
+      <w:r>
+        <w:t>nguy</w:t>
+      </w:r>
+      <w:proofErr w:type="spellEnd"/>
+      <w:r>
+        <w:t xml:space="preserve"> </w:t>
+      </w:r>
+      <w:proofErr w:type="spellStart"/>
+      <w:r>
+        <w:t>cơ</w:t>
+      </w:r>
+      <w:proofErr w:type="spellEnd"/>
+      <w:r>
+        <w:t xml:space="preserve"> </w:t>
+      </w:r>
+      <w:proofErr w:type="spellStart"/>
+      <w:r>
+        <w:t>thu</w:t>
+      </w:r>
+      <w:proofErr w:type="spellEnd"/>
+      <w:r>
+        <w:t xml:space="preserve"> </w:t>
+      </w:r>
+      <w:proofErr w:type="spellStart"/>
+      <w:r>
+        <w:t>thập</w:t>
+      </w:r>
+      <w:proofErr w:type="spellEnd"/>
+      <w:r>
+        <w:t xml:space="preserve"> </w:t>
+      </w:r>
+      <w:proofErr w:type="spellStart"/>
+      <w:r>
+        <w:t>thiếu</w:t>
+      </w:r>
+      <w:proofErr w:type="spellEnd"/>
+      <w:r>
+        <w:t xml:space="preserve"> </w:t>
+      </w:r>
+      <w:proofErr w:type="spellStart"/>
+      <w:r>
+        <w:t>sót</w:t>
+      </w:r>
+      <w:proofErr w:type="spellEnd"/>
+      <w:r>
+        <w:t xml:space="preserve"> </w:t>
+      </w:r>
+      <w:proofErr w:type="spellStart"/>
+      <w:r>
+        <w:t>dữ</w:t>
+      </w:r>
+      <w:proofErr w:type="spellEnd"/>
+      <w:r>
+        <w:t xml:space="preserve"> </w:t>
+      </w:r>
+      <w:proofErr w:type="spellStart"/>
+      <w:r>
+        <w:t>liệu</w:t>
+      </w:r>
+      <w:proofErr w:type="spellEnd"/>
+      <w:r>
+        <w:t xml:space="preserve"> </w:t>
+      </w:r>
+      <w:proofErr w:type="spellStart"/>
+      <w:r>
+        <w:t>là</w:t>
+      </w:r>
+      <w:proofErr w:type="spellEnd"/>
+      <w:r>
+        <w:t xml:space="preserve"> </w:t>
+      </w:r>
+      <w:proofErr w:type="spellStart"/>
+      <w:r>
+        <w:t>cao</w:t>
+      </w:r>
+      <w:proofErr w:type="spellEnd"/>
+      <w:r>
+        <w:t>.</w:t>
       </w:r>
     </w:p>
     <w:p>
-      <w:r>
-        <w:t>Cơ hội của dự án:</w:t>
+      <w:proofErr w:type="spellStart"/>
+      <w:r>
+        <w:t>Cơ</w:t>
+      </w:r>
+      <w:proofErr w:type="spellEnd"/>
+      <w:r>
+        <w:t xml:space="preserve"> </w:t>
+      </w:r>
+      <w:proofErr w:type="spellStart"/>
+      <w:r>
+        <w:t>hội</w:t>
+      </w:r>
+      <w:proofErr w:type="spellEnd"/>
+      <w:r>
+        <w:t xml:space="preserve"> </w:t>
+      </w:r>
+      <w:proofErr w:type="spellStart"/>
+      <w:r>
+        <w:t>của</w:t>
+      </w:r>
+      <w:proofErr w:type="spellEnd"/>
+      <w:r>
+        <w:t xml:space="preserve"> </w:t>
+      </w:r>
+      <w:proofErr w:type="spellStart"/>
+      <w:r>
+        <w:t>dự</w:t>
+      </w:r>
+      <w:proofErr w:type="spellEnd"/>
+      <w:r>
+        <w:t xml:space="preserve"> </w:t>
+      </w:r>
+      <w:proofErr w:type="spellStart"/>
+      <w:r>
+        <w:t>án</w:t>
+      </w:r>
+      <w:proofErr w:type="spellEnd"/>
+      <w:r>
+        <w:t>:</w:t>
       </w:r>
     </w:p>
     <w:p>
@@ -73,12 +929,427 @@
           <w:numId w:val="2"/>
         </w:numPr>
       </w:pPr>
-      <w:r>
-        <w:t xml:space="preserve">Hiện tại các ứng dụng tìm kiếm địa điểm du lịch trên điện thoại vẫn còn khá ít. Và độ đa dạng các địa điểm du lịch mà những phần mềm đó đưa ra là chưa cao, giao diện chưa thật sự tiện dụng đối với 1 ứng dụng điện thoại nên số người dùng </w:t>
+      <w:proofErr w:type="spellStart"/>
+      <w:r>
+        <w:t>Hiện</w:t>
+      </w:r>
+      <w:proofErr w:type="spellEnd"/>
+      <w:r>
+        <w:t xml:space="preserve"> </w:t>
+      </w:r>
+      <w:proofErr w:type="spellStart"/>
+      <w:r>
+        <w:t>tại</w:t>
+      </w:r>
+      <w:proofErr w:type="spellEnd"/>
+      <w:r>
+        <w:t xml:space="preserve"> </w:t>
+      </w:r>
+      <w:proofErr w:type="spellStart"/>
+      <w:r>
+        <w:t>các</w:t>
+      </w:r>
+      <w:proofErr w:type="spellEnd"/>
+      <w:r>
+        <w:t xml:space="preserve"> </w:t>
+      </w:r>
+      <w:proofErr w:type="spellStart"/>
+      <w:r>
+        <w:t>ứng</w:t>
+      </w:r>
+      <w:proofErr w:type="spellEnd"/>
+      <w:r>
+        <w:t xml:space="preserve"> </w:t>
+      </w:r>
+      <w:proofErr w:type="spellStart"/>
+      <w:r>
+        <w:t>dụng</w:t>
+      </w:r>
+      <w:proofErr w:type="spellEnd"/>
+      <w:r>
+        <w:t xml:space="preserve"> </w:t>
+      </w:r>
+      <w:proofErr w:type="spellStart"/>
+      <w:r>
+        <w:t>tìm</w:t>
+      </w:r>
+      <w:proofErr w:type="spellEnd"/>
+      <w:r>
+        <w:t xml:space="preserve"> </w:t>
+      </w:r>
+      <w:proofErr w:type="spellStart"/>
+      <w:r>
+        <w:t>kiếm</w:t>
+      </w:r>
+      <w:proofErr w:type="spellEnd"/>
+      <w:r>
+        <w:t xml:space="preserve"> </w:t>
+      </w:r>
+      <w:proofErr w:type="spellStart"/>
+      <w:r>
+        <w:t>địa</w:t>
+      </w:r>
+      <w:proofErr w:type="spellEnd"/>
+      <w:r>
+        <w:t xml:space="preserve"> </w:t>
+      </w:r>
+      <w:proofErr w:type="spellStart"/>
+      <w:r>
+        <w:t>điểm</w:t>
+      </w:r>
+      <w:proofErr w:type="spellEnd"/>
+      <w:r>
+        <w:t xml:space="preserve"> du </w:t>
+      </w:r>
+      <w:proofErr w:type="spellStart"/>
+      <w:r>
+        <w:t>lịch</w:t>
+      </w:r>
+      <w:proofErr w:type="spellEnd"/>
+      <w:r>
+        <w:t xml:space="preserve"> </w:t>
+      </w:r>
+      <w:proofErr w:type="spellStart"/>
+      <w:r>
+        <w:t>trên</w:t>
+      </w:r>
+      <w:proofErr w:type="spellEnd"/>
+      <w:r>
+        <w:t xml:space="preserve"> </w:t>
+      </w:r>
+      <w:proofErr w:type="spellStart"/>
+      <w:r>
+        <w:t>điện</w:t>
+      </w:r>
+      <w:proofErr w:type="spellEnd"/>
+      <w:r>
+        <w:t xml:space="preserve"> </w:t>
+      </w:r>
+      <w:proofErr w:type="spellStart"/>
+      <w:r>
+        <w:t>thoại</w:t>
+      </w:r>
+      <w:proofErr w:type="spellEnd"/>
+      <w:r>
+        <w:t xml:space="preserve"> </w:t>
+      </w:r>
+      <w:proofErr w:type="spellStart"/>
+      <w:r>
+        <w:t>vẫn</w:t>
+      </w:r>
+      <w:proofErr w:type="spellEnd"/>
+      <w:r>
+        <w:t xml:space="preserve"> </w:t>
+      </w:r>
+      <w:proofErr w:type="spellStart"/>
+      <w:r>
+        <w:t>còn</w:t>
+      </w:r>
+      <w:proofErr w:type="spellEnd"/>
+      <w:r>
+        <w:t xml:space="preserve"> </w:t>
+      </w:r>
+      <w:proofErr w:type="spellStart"/>
+      <w:r>
+        <w:t>khá</w:t>
+      </w:r>
+      <w:proofErr w:type="spellEnd"/>
+      <w:r>
+        <w:t xml:space="preserve"> </w:t>
+      </w:r>
+      <w:proofErr w:type="spellStart"/>
+      <w:r>
+        <w:t>ít</w:t>
+      </w:r>
+      <w:proofErr w:type="spellEnd"/>
+      <w:r>
+        <w:t xml:space="preserve">. </w:t>
+      </w:r>
+      <w:proofErr w:type="spellStart"/>
+      <w:r>
+        <w:t>Và</w:t>
+      </w:r>
+      <w:proofErr w:type="spellEnd"/>
+      <w:r>
+        <w:t xml:space="preserve"> </w:t>
+      </w:r>
+      <w:proofErr w:type="spellStart"/>
+      <w:r>
+        <w:t>độ</w:t>
+      </w:r>
+      <w:proofErr w:type="spellEnd"/>
+      <w:r>
+        <w:t xml:space="preserve"> </w:t>
+      </w:r>
+      <w:proofErr w:type="spellStart"/>
+      <w:r>
+        <w:t>đa</w:t>
+      </w:r>
+      <w:proofErr w:type="spellEnd"/>
+      <w:r>
+        <w:t xml:space="preserve"> </w:t>
+      </w:r>
+      <w:proofErr w:type="spellStart"/>
+      <w:r>
+        <w:t>dạng</w:t>
+      </w:r>
+      <w:proofErr w:type="spellEnd"/>
+      <w:r>
+        <w:t xml:space="preserve"> </w:t>
+      </w:r>
+      <w:proofErr w:type="spellStart"/>
+      <w:r>
+        <w:t>các</w:t>
+      </w:r>
+      <w:proofErr w:type="spellEnd"/>
+      <w:r>
+        <w:t xml:space="preserve"> </w:t>
+      </w:r>
+      <w:proofErr w:type="spellStart"/>
+      <w:r>
+        <w:t>địa</w:t>
+      </w:r>
+      <w:proofErr w:type="spellEnd"/>
+      <w:r>
+        <w:t xml:space="preserve"> </w:t>
+      </w:r>
+      <w:proofErr w:type="spellStart"/>
+      <w:r>
+        <w:t>điểm</w:t>
+      </w:r>
+      <w:proofErr w:type="spellEnd"/>
+      <w:r>
+        <w:t xml:space="preserve"> du </w:t>
+      </w:r>
+      <w:proofErr w:type="spellStart"/>
+      <w:r>
+        <w:t>lịch</w:t>
+      </w:r>
+      <w:proofErr w:type="spellEnd"/>
+      <w:r>
+        <w:t xml:space="preserve"> </w:t>
+      </w:r>
+      <w:proofErr w:type="spellStart"/>
+      <w:r>
+        <w:t>mà</w:t>
+      </w:r>
+      <w:proofErr w:type="spellEnd"/>
+      <w:r>
+        <w:t xml:space="preserve"> </w:t>
+      </w:r>
+      <w:proofErr w:type="spellStart"/>
+      <w:r>
+        <w:t>những</w:t>
+      </w:r>
+      <w:proofErr w:type="spellEnd"/>
+      <w:r>
+        <w:t xml:space="preserve"> </w:t>
+      </w:r>
+      <w:proofErr w:type="spellStart"/>
+      <w:r>
+        <w:t>phần</w:t>
+      </w:r>
+      <w:proofErr w:type="spellEnd"/>
+      <w:r>
+        <w:t xml:space="preserve"> </w:t>
+      </w:r>
+      <w:proofErr w:type="spellStart"/>
+      <w:r>
+        <w:t>mềm</w:t>
+      </w:r>
+      <w:proofErr w:type="spellEnd"/>
+      <w:r>
+        <w:t xml:space="preserve"> </w:t>
+      </w:r>
+      <w:proofErr w:type="spellStart"/>
+      <w:r>
+        <w:t>đó</w:t>
+      </w:r>
+      <w:proofErr w:type="spellEnd"/>
+      <w:r>
+        <w:t xml:space="preserve"> </w:t>
+      </w:r>
+      <w:proofErr w:type="spellStart"/>
+      <w:r>
+        <w:t>đưa</w:t>
+      </w:r>
+      <w:proofErr w:type="spellEnd"/>
+      <w:r>
+        <w:t xml:space="preserve"> </w:t>
+      </w:r>
+      <w:proofErr w:type="spellStart"/>
+      <w:r>
+        <w:t>ra</w:t>
+      </w:r>
+      <w:proofErr w:type="spellEnd"/>
+      <w:r>
+        <w:t xml:space="preserve"> </w:t>
+      </w:r>
+      <w:proofErr w:type="spellStart"/>
+      <w:r>
+        <w:t>là</w:t>
+      </w:r>
+      <w:proofErr w:type="spellEnd"/>
+      <w:r>
+        <w:t xml:space="preserve"> </w:t>
+      </w:r>
+      <w:proofErr w:type="spellStart"/>
+      <w:r>
+        <w:t>chưa</w:t>
+      </w:r>
+      <w:proofErr w:type="spellEnd"/>
+      <w:r>
+        <w:t xml:space="preserve"> </w:t>
+      </w:r>
+      <w:proofErr w:type="spellStart"/>
+      <w:r>
+        <w:t>cao</w:t>
+      </w:r>
+      <w:proofErr w:type="spellEnd"/>
+      <w:r>
+        <w:t xml:space="preserve">, </w:t>
+      </w:r>
+      <w:proofErr w:type="spellStart"/>
+      <w:r>
+        <w:t>giao</w:t>
+      </w:r>
+      <w:proofErr w:type="spellEnd"/>
+      <w:r>
+        <w:t xml:space="preserve"> </w:t>
+      </w:r>
+      <w:proofErr w:type="spellStart"/>
+      <w:r>
+        <w:t>diện</w:t>
+      </w:r>
+      <w:proofErr w:type="spellEnd"/>
+      <w:r>
+        <w:t xml:space="preserve"> </w:t>
+      </w:r>
+      <w:proofErr w:type="spellStart"/>
+      <w:r>
+        <w:t>chưa</w:t>
+      </w:r>
+      <w:proofErr w:type="spellEnd"/>
+      <w:r>
+        <w:t xml:space="preserve"> </w:t>
+      </w:r>
+      <w:proofErr w:type="spellStart"/>
+      <w:r>
+        <w:t>thật</w:t>
+      </w:r>
+      <w:proofErr w:type="spellEnd"/>
+      <w:r>
+        <w:t xml:space="preserve"> </w:t>
+      </w:r>
+      <w:proofErr w:type="spellStart"/>
+      <w:r>
+        <w:t>sự</w:t>
+      </w:r>
+      <w:proofErr w:type="spellEnd"/>
+      <w:r>
+        <w:t xml:space="preserve"> </w:t>
+      </w:r>
+      <w:proofErr w:type="spellStart"/>
+      <w:r>
+        <w:t>tiện</w:t>
+      </w:r>
+      <w:proofErr w:type="spellEnd"/>
+      <w:r>
+        <w:t xml:space="preserve"> </w:t>
+      </w:r>
+      <w:proofErr w:type="spellStart"/>
+      <w:r>
+        <w:t>dụng</w:t>
+      </w:r>
+      <w:proofErr w:type="spellEnd"/>
+      <w:r>
+        <w:t xml:space="preserve"> </w:t>
+      </w:r>
+      <w:proofErr w:type="spellStart"/>
+      <w:r>
+        <w:t>đối</w:t>
+      </w:r>
+      <w:proofErr w:type="spellEnd"/>
+      <w:r>
+        <w:t xml:space="preserve"> </w:t>
+      </w:r>
+      <w:proofErr w:type="spellStart"/>
+      <w:r>
+        <w:t>với</w:t>
+      </w:r>
+      <w:proofErr w:type="spellEnd"/>
+      <w:r>
+        <w:t xml:space="preserve"> 1 </w:t>
+      </w:r>
+      <w:proofErr w:type="spellStart"/>
+      <w:r>
+        <w:t>ứng</w:t>
+      </w:r>
+      <w:proofErr w:type="spellEnd"/>
+      <w:r>
+        <w:t xml:space="preserve"> </w:t>
+      </w:r>
+      <w:proofErr w:type="spellStart"/>
+      <w:r>
+        <w:t>dụng</w:t>
+      </w:r>
+      <w:proofErr w:type="spellEnd"/>
+      <w:r>
+        <w:t xml:space="preserve"> </w:t>
+      </w:r>
+      <w:proofErr w:type="spellStart"/>
+      <w:r>
+        <w:t>điện</w:t>
+      </w:r>
+      <w:proofErr w:type="spellEnd"/>
+      <w:r>
+        <w:t xml:space="preserve"> </w:t>
+      </w:r>
+      <w:proofErr w:type="spellStart"/>
+      <w:r>
+        <w:t>thoại</w:t>
+      </w:r>
+      <w:proofErr w:type="spellEnd"/>
+      <w:r>
+        <w:t xml:space="preserve"> </w:t>
+      </w:r>
+      <w:proofErr w:type="spellStart"/>
+      <w:r>
+        <w:t>nên</w:t>
+      </w:r>
+      <w:proofErr w:type="spellEnd"/>
+      <w:r>
+        <w:t xml:space="preserve"> </w:t>
+      </w:r>
+      <w:proofErr w:type="spellStart"/>
+      <w:r>
+        <w:t>số</w:t>
+      </w:r>
+      <w:proofErr w:type="spellEnd"/>
+      <w:r>
+        <w:t xml:space="preserve"> </w:t>
+      </w:r>
+      <w:proofErr w:type="spellStart"/>
+      <w:r>
+        <w:t>người</w:t>
+      </w:r>
+      <w:proofErr w:type="spellEnd"/>
+      <w:r>
+        <w:t xml:space="preserve"> </w:t>
+      </w:r>
+      <w:proofErr w:type="spellStart"/>
+      <w:proofErr w:type="gramStart"/>
+      <w:r>
+        <w:t>dùng</w:t>
+      </w:r>
+      <w:proofErr w:type="spellEnd"/>
+      <w:r>
+        <w:t xml:space="preserve"> </w:t>
       </w:r>
       <w:r>
         <w:t>.</w:t>
       </w:r>
+      <w:proofErr w:type="gramEnd"/>
     </w:p>
     <w:p>
       <w:pPr>
@@ -88,8 +1359,197 @@
           <w:numId w:val="2"/>
         </w:numPr>
       </w:pPr>
-      <w:r>
-        <w:t xml:space="preserve">Số lượng người Việt Nam hiện đang sở hữu smartphone, cụ thể là sử dụng hệ điều hành Android là rất lớn, vượt trội so với Windows Phone và iOS: </w:t>
+      <w:proofErr w:type="spellStart"/>
+      <w:r>
+        <w:t>Số</w:t>
+      </w:r>
+      <w:proofErr w:type="spellEnd"/>
+      <w:r>
+        <w:t xml:space="preserve"> </w:t>
+      </w:r>
+      <w:proofErr w:type="spellStart"/>
+      <w:r>
+        <w:t>lượng</w:t>
+      </w:r>
+      <w:proofErr w:type="spellEnd"/>
+      <w:r>
+        <w:t xml:space="preserve"> </w:t>
+      </w:r>
+      <w:proofErr w:type="spellStart"/>
+      <w:r>
+        <w:t>người</w:t>
+      </w:r>
+      <w:proofErr w:type="spellEnd"/>
+      <w:r>
+        <w:t xml:space="preserve"> </w:t>
+      </w:r>
+      <w:proofErr w:type="spellStart"/>
+      <w:r>
+        <w:t>Việt</w:t>
+      </w:r>
+      <w:proofErr w:type="spellEnd"/>
+      <w:r>
+        <w:t xml:space="preserve"> Nam </w:t>
+      </w:r>
+      <w:proofErr w:type="spellStart"/>
+      <w:r>
+        <w:t>hiện</w:t>
+      </w:r>
+      <w:proofErr w:type="spellEnd"/>
+      <w:r>
+        <w:t xml:space="preserve"> </w:t>
+      </w:r>
+      <w:proofErr w:type="spellStart"/>
+      <w:r>
+        <w:t>đang</w:t>
+      </w:r>
+      <w:proofErr w:type="spellEnd"/>
+      <w:r>
+        <w:t xml:space="preserve"> </w:t>
+      </w:r>
+      <w:proofErr w:type="spellStart"/>
+      <w:r>
+        <w:t>sở</w:t>
+      </w:r>
+      <w:proofErr w:type="spellEnd"/>
+      <w:r>
+        <w:t xml:space="preserve"> </w:t>
+      </w:r>
+      <w:proofErr w:type="spellStart"/>
+      <w:r>
+        <w:t>hữu</w:t>
+      </w:r>
+      <w:proofErr w:type="spellEnd"/>
+      <w:r>
+        <w:t xml:space="preserve"> smartphone, </w:t>
+      </w:r>
+      <w:proofErr w:type="spellStart"/>
+      <w:r>
+        <w:t>cụ</w:t>
+      </w:r>
+      <w:proofErr w:type="spellEnd"/>
+      <w:r>
+        <w:t xml:space="preserve"> </w:t>
+      </w:r>
+      <w:proofErr w:type="spellStart"/>
+      <w:r>
+        <w:t>thể</w:t>
+      </w:r>
+      <w:proofErr w:type="spellEnd"/>
+      <w:r>
+        <w:t xml:space="preserve"> </w:t>
+      </w:r>
+      <w:proofErr w:type="spellStart"/>
+      <w:r>
+        <w:t>là</w:t>
+      </w:r>
+      <w:proofErr w:type="spellEnd"/>
+      <w:r>
+        <w:t xml:space="preserve"> </w:t>
+      </w:r>
+      <w:proofErr w:type="spellStart"/>
+      <w:r>
+        <w:t>sử</w:t>
+      </w:r>
+      <w:proofErr w:type="spellEnd"/>
+      <w:r>
+        <w:t xml:space="preserve"> </w:t>
+      </w:r>
+      <w:proofErr w:type="spellStart"/>
+      <w:r>
+        <w:t>dụng</w:t>
+      </w:r>
+      <w:proofErr w:type="spellEnd"/>
+      <w:r>
+        <w:t xml:space="preserve"> </w:t>
+      </w:r>
+      <w:proofErr w:type="spellStart"/>
+      <w:r>
+        <w:t>hệ</w:t>
+      </w:r>
+      <w:proofErr w:type="spellEnd"/>
+      <w:r>
+        <w:t xml:space="preserve"> </w:t>
+      </w:r>
+      <w:proofErr w:type="spellStart"/>
+      <w:r>
+        <w:t>điều</w:t>
+      </w:r>
+      <w:proofErr w:type="spellEnd"/>
+      <w:r>
+        <w:t xml:space="preserve"> </w:t>
+      </w:r>
+      <w:proofErr w:type="spellStart"/>
+      <w:r>
+        <w:t>hành</w:t>
+      </w:r>
+      <w:proofErr w:type="spellEnd"/>
+      <w:r>
+        <w:t xml:space="preserve"> Android </w:t>
+      </w:r>
+      <w:proofErr w:type="spellStart"/>
+      <w:r>
+        <w:t>là</w:t>
+      </w:r>
+      <w:proofErr w:type="spellEnd"/>
+      <w:r>
+        <w:t xml:space="preserve"> </w:t>
+      </w:r>
+      <w:proofErr w:type="spellStart"/>
+      <w:r>
+        <w:t>rất</w:t>
+      </w:r>
+      <w:proofErr w:type="spellEnd"/>
+      <w:r>
+        <w:t xml:space="preserve"> </w:t>
+      </w:r>
+      <w:proofErr w:type="spellStart"/>
+      <w:r>
+        <w:t>lớn</w:t>
+      </w:r>
+      <w:proofErr w:type="spellEnd"/>
+      <w:r>
+        <w:t xml:space="preserve">, </w:t>
+      </w:r>
+      <w:proofErr w:type="spellStart"/>
+      <w:r>
+        <w:t>vượt</w:t>
+      </w:r>
+      <w:proofErr w:type="spellEnd"/>
+      <w:r>
+        <w:t xml:space="preserve"> </w:t>
+      </w:r>
+      <w:proofErr w:type="spellStart"/>
+      <w:r>
+        <w:t>trội</w:t>
+      </w:r>
+      <w:proofErr w:type="spellEnd"/>
+      <w:r>
+        <w:t xml:space="preserve"> so </w:t>
+      </w:r>
+      <w:proofErr w:type="spellStart"/>
+      <w:r>
+        <w:t>với</w:t>
+      </w:r>
+      <w:proofErr w:type="spellEnd"/>
+      <w:r>
+        <w:t xml:space="preserve"> Windows Phone </w:t>
+      </w:r>
+      <w:proofErr w:type="spellStart"/>
+      <w:r>
+        <w:t>và</w:t>
+      </w:r>
+      <w:proofErr w:type="spellEnd"/>
+      <w:r>
+        <w:t xml:space="preserve"> </w:t>
+      </w:r>
+      <w:proofErr w:type="spellStart"/>
+      <w:r>
+        <w:t>iOS</w:t>
+      </w:r>
+      <w:proofErr w:type="spellEnd"/>
+      <w:r>
+        <w:t xml:space="preserve">: </w:t>
       </w:r>
     </w:p>
     <w:p>
@@ -101,10 +1561,113 @@
         </w:numPr>
       </w:pPr>
       <w:r>
-        <w:t>Theo thống kê từ</w:t>
-      </w:r>
-      <w:r>
-        <w:t xml:space="preserve"> WeSocial tháng 1/2014, số người sử dụng Smartphone ở Việt Nam hiện tại là 20%.</w:t>
+        <w:t xml:space="preserve">Theo </w:t>
+      </w:r>
+      <w:proofErr w:type="spellStart"/>
+      <w:r>
+        <w:t>thống</w:t>
+      </w:r>
+      <w:proofErr w:type="spellEnd"/>
+      <w:r>
+        <w:t xml:space="preserve"> </w:t>
+      </w:r>
+      <w:proofErr w:type="spellStart"/>
+      <w:r>
+        <w:t>kê</w:t>
+      </w:r>
+      <w:proofErr w:type="spellEnd"/>
+      <w:r>
+        <w:t xml:space="preserve"> </w:t>
+      </w:r>
+      <w:proofErr w:type="spellStart"/>
+      <w:r>
+        <w:t>từ</w:t>
+      </w:r>
+      <w:proofErr w:type="spellEnd"/>
+      <w:r>
+        <w:t xml:space="preserve"> </w:t>
+      </w:r>
+      <w:proofErr w:type="spellStart"/>
+      <w:r>
+        <w:t>WeSocial</w:t>
+      </w:r>
+      <w:proofErr w:type="spellEnd"/>
+      <w:r>
+        <w:t xml:space="preserve"> </w:t>
+      </w:r>
+      <w:proofErr w:type="spellStart"/>
+      <w:r>
+        <w:t>tháng</w:t>
+      </w:r>
+      <w:proofErr w:type="spellEnd"/>
+      <w:r>
+        <w:t xml:space="preserve"> 1/2014, </w:t>
+      </w:r>
+      <w:proofErr w:type="spellStart"/>
+      <w:r>
+        <w:t>số</w:t>
+      </w:r>
+      <w:proofErr w:type="spellEnd"/>
+      <w:r>
+        <w:t xml:space="preserve"> </w:t>
+      </w:r>
+      <w:proofErr w:type="spellStart"/>
+      <w:r>
+        <w:t>người</w:t>
+      </w:r>
+      <w:proofErr w:type="spellEnd"/>
+      <w:r>
+        <w:t xml:space="preserve"> </w:t>
+      </w:r>
+      <w:proofErr w:type="spellStart"/>
+      <w:r>
+        <w:t>sử</w:t>
+      </w:r>
+      <w:proofErr w:type="spellEnd"/>
+      <w:r>
+        <w:t xml:space="preserve"> </w:t>
+      </w:r>
+      <w:proofErr w:type="spellStart"/>
+      <w:r>
+        <w:t>dụng</w:t>
+      </w:r>
+      <w:proofErr w:type="spellEnd"/>
+      <w:r>
+        <w:t xml:space="preserve"> Smartphone ở </w:t>
+      </w:r>
+      <w:proofErr w:type="spellStart"/>
+      <w:r>
+        <w:t>Việt</w:t>
+      </w:r>
+      <w:proofErr w:type="spellEnd"/>
+      <w:r>
+        <w:t xml:space="preserve"> Nam </w:t>
+      </w:r>
+      <w:proofErr w:type="spellStart"/>
+      <w:proofErr w:type="gramStart"/>
+      <w:r>
+        <w:t>hiện</w:t>
+      </w:r>
+      <w:proofErr w:type="spellEnd"/>
+      <w:proofErr w:type="gramEnd"/>
+      <w:r>
+        <w:t xml:space="preserve"> </w:t>
+      </w:r>
+      <w:proofErr w:type="spellStart"/>
+      <w:r>
+        <w:t>tại</w:t>
+      </w:r>
+      <w:proofErr w:type="spellEnd"/>
+      <w:r>
+        <w:t xml:space="preserve"> </w:t>
+      </w:r>
+      <w:proofErr w:type="spellStart"/>
+      <w:r>
+        <w:t>là</w:t>
+      </w:r>
+      <w:proofErr w:type="spellEnd"/>
+      <w:r>
+        <w:t xml:space="preserve"> 20%.</w:t>
       </w:r>
     </w:p>
     <w:p>
@@ -115,8 +1678,101 @@
           <w:numId w:val="2"/>
         </w:numPr>
       </w:pPr>
-      <w:r>
-        <w:t>Người dùng SmartPhone sử dụng mục đích là tìm kiếm thông tin đạt 97%.</w:t>
+      <w:proofErr w:type="spellStart"/>
+      <w:r>
+        <w:t>Người</w:t>
+      </w:r>
+      <w:proofErr w:type="spellEnd"/>
+      <w:r>
+        <w:t xml:space="preserve"> </w:t>
+      </w:r>
+      <w:proofErr w:type="spellStart"/>
+      <w:r>
+        <w:t>dùng</w:t>
+      </w:r>
+      <w:proofErr w:type="spellEnd"/>
+      <w:r>
+        <w:t xml:space="preserve"> </w:t>
+      </w:r>
+      <w:proofErr w:type="spellStart"/>
+      <w:r>
+        <w:t>SmartPhone</w:t>
+      </w:r>
+      <w:proofErr w:type="spellEnd"/>
+      <w:r>
+        <w:t xml:space="preserve"> </w:t>
+      </w:r>
+      <w:proofErr w:type="spellStart"/>
+      <w:r>
+        <w:t>sử</w:t>
+      </w:r>
+      <w:proofErr w:type="spellEnd"/>
+      <w:r>
+        <w:t xml:space="preserve"> </w:t>
+      </w:r>
+      <w:proofErr w:type="spellStart"/>
+      <w:r>
+        <w:t>dụng</w:t>
+      </w:r>
+      <w:proofErr w:type="spellEnd"/>
+      <w:r>
+        <w:t xml:space="preserve"> </w:t>
+      </w:r>
+      <w:proofErr w:type="spellStart"/>
+      <w:r>
+        <w:t>mục</w:t>
+      </w:r>
+      <w:proofErr w:type="spellEnd"/>
+      <w:r>
+        <w:t xml:space="preserve"> </w:t>
+      </w:r>
+      <w:proofErr w:type="spellStart"/>
+      <w:r>
+        <w:t>đích</w:t>
+      </w:r>
+      <w:proofErr w:type="spellEnd"/>
+      <w:r>
+        <w:t xml:space="preserve"> </w:t>
+      </w:r>
+      <w:proofErr w:type="spellStart"/>
+      <w:r>
+        <w:t>là</w:t>
+      </w:r>
+      <w:proofErr w:type="spellEnd"/>
+      <w:r>
+        <w:t xml:space="preserve"> </w:t>
+      </w:r>
+      <w:proofErr w:type="spellStart"/>
+      <w:r>
+        <w:t>tìm</w:t>
+      </w:r>
+      <w:proofErr w:type="spellEnd"/>
+      <w:r>
+        <w:t xml:space="preserve"> </w:t>
+      </w:r>
+      <w:proofErr w:type="spellStart"/>
+      <w:r>
+        <w:t>kiếm</w:t>
+      </w:r>
+      <w:proofErr w:type="spellEnd"/>
+      <w:r>
+        <w:t xml:space="preserve"> </w:t>
+      </w:r>
+      <w:proofErr w:type="spellStart"/>
+      <w:r>
+        <w:t>thông</w:t>
+      </w:r>
+      <w:proofErr w:type="spellEnd"/>
+      <w:r>
+        <w:t xml:space="preserve"> tin </w:t>
+      </w:r>
+      <w:proofErr w:type="spellStart"/>
+      <w:r>
+        <w:t>đạt</w:t>
+      </w:r>
+      <w:proofErr w:type="spellEnd"/>
+      <w:r>
+        <w:t xml:space="preserve"> 97%.</w:t>
       </w:r>
     </w:p>
     <w:p>
@@ -127,8 +1783,421 @@
           <w:numId w:val="2"/>
         </w:numPr>
       </w:pPr>
-      <w:r>
-        <w:t>Các địa điểm du lịch ở Việt Nam ngày càng phát triển hơn về mặt dịch vụ, phục vụ cho khách hàng ngày càng tốt hơn nên số lượng khách trong nước và nội địa đều tăng lên. Thúc đẩy nhu cầu cần thiết có một công cụ phần mềm để hỗ trợ khách du lịch.</w:t>
+      <w:proofErr w:type="spellStart"/>
+      <w:r>
+        <w:t>Các</w:t>
+      </w:r>
+      <w:proofErr w:type="spellEnd"/>
+      <w:r>
+        <w:t xml:space="preserve"> </w:t>
+      </w:r>
+      <w:proofErr w:type="spellStart"/>
+      <w:r>
+        <w:t>địa</w:t>
+      </w:r>
+      <w:proofErr w:type="spellEnd"/>
+      <w:r>
+        <w:t xml:space="preserve"> </w:t>
+      </w:r>
+      <w:proofErr w:type="spellStart"/>
+      <w:r>
+        <w:t>điểm</w:t>
+      </w:r>
+      <w:proofErr w:type="spellEnd"/>
+      <w:r>
+        <w:t xml:space="preserve"> du </w:t>
+      </w:r>
+      <w:proofErr w:type="spellStart"/>
+      <w:r>
+        <w:t>lịch</w:t>
+      </w:r>
+      <w:proofErr w:type="spellEnd"/>
+      <w:r>
+        <w:t xml:space="preserve"> ở </w:t>
+      </w:r>
+      <w:proofErr w:type="spellStart"/>
+      <w:r>
+        <w:t>Việt</w:t>
+      </w:r>
+      <w:proofErr w:type="spellEnd"/>
+      <w:r>
+        <w:t xml:space="preserve"> Nam </w:t>
+      </w:r>
+      <w:proofErr w:type="spellStart"/>
+      <w:r>
+        <w:t>ngày</w:t>
+      </w:r>
+      <w:proofErr w:type="spellEnd"/>
+      <w:r>
+        <w:t xml:space="preserve"> </w:t>
+      </w:r>
+      <w:proofErr w:type="spellStart"/>
+      <w:r>
+        <w:t>càng</w:t>
+      </w:r>
+      <w:proofErr w:type="spellEnd"/>
+      <w:r>
+        <w:t xml:space="preserve"> </w:t>
+      </w:r>
+      <w:proofErr w:type="spellStart"/>
+      <w:r>
+        <w:t>phát</w:t>
+      </w:r>
+      <w:proofErr w:type="spellEnd"/>
+      <w:r>
+        <w:t xml:space="preserve"> </w:t>
+      </w:r>
+      <w:proofErr w:type="spellStart"/>
+      <w:r>
+        <w:t>triển</w:t>
+      </w:r>
+      <w:proofErr w:type="spellEnd"/>
+      <w:r>
+        <w:t xml:space="preserve"> </w:t>
+      </w:r>
+      <w:proofErr w:type="spellStart"/>
+      <w:r>
+        <w:t>hơn</w:t>
+      </w:r>
+      <w:proofErr w:type="spellEnd"/>
+      <w:r>
+        <w:t xml:space="preserve"> </w:t>
+      </w:r>
+      <w:proofErr w:type="spellStart"/>
+      <w:r>
+        <w:t>về</w:t>
+      </w:r>
+      <w:proofErr w:type="spellEnd"/>
+      <w:r>
+        <w:t xml:space="preserve"> </w:t>
+      </w:r>
+      <w:proofErr w:type="spellStart"/>
+      <w:r>
+        <w:t>mặt</w:t>
+      </w:r>
+      <w:proofErr w:type="spellEnd"/>
+      <w:r>
+        <w:t xml:space="preserve"> </w:t>
+      </w:r>
+      <w:proofErr w:type="spellStart"/>
+      <w:r>
+        <w:t>dịch</w:t>
+      </w:r>
+      <w:proofErr w:type="spellEnd"/>
+      <w:r>
+        <w:t xml:space="preserve"> </w:t>
+      </w:r>
+      <w:proofErr w:type="spellStart"/>
+      <w:r>
+        <w:t>vụ</w:t>
+      </w:r>
+      <w:proofErr w:type="spellEnd"/>
+      <w:r>
+        <w:t xml:space="preserve">, </w:t>
+      </w:r>
+      <w:proofErr w:type="spellStart"/>
+      <w:r>
+        <w:t>phục</w:t>
+      </w:r>
+      <w:proofErr w:type="spellEnd"/>
+      <w:r>
+        <w:t xml:space="preserve"> </w:t>
+      </w:r>
+      <w:proofErr w:type="spellStart"/>
+      <w:r>
+        <w:t>vụ</w:t>
+      </w:r>
+      <w:proofErr w:type="spellEnd"/>
+      <w:r>
+        <w:t xml:space="preserve"> </w:t>
+      </w:r>
+      <w:proofErr w:type="spellStart"/>
+      <w:r>
+        <w:t>cho</w:t>
+      </w:r>
+      <w:proofErr w:type="spellEnd"/>
+      <w:r>
+        <w:t xml:space="preserve"> </w:t>
+      </w:r>
+      <w:proofErr w:type="spellStart"/>
+      <w:r>
+        <w:t>khách</w:t>
+      </w:r>
+      <w:proofErr w:type="spellEnd"/>
+      <w:r>
+        <w:t xml:space="preserve"> </w:t>
+      </w:r>
+      <w:proofErr w:type="spellStart"/>
+      <w:r>
+        <w:t>hàng</w:t>
+      </w:r>
+      <w:proofErr w:type="spellEnd"/>
+      <w:r>
+        <w:t xml:space="preserve"> </w:t>
+      </w:r>
+      <w:proofErr w:type="spellStart"/>
+      <w:r>
+        <w:t>ngày</w:t>
+      </w:r>
+      <w:proofErr w:type="spellEnd"/>
+      <w:r>
+        <w:t xml:space="preserve"> </w:t>
+      </w:r>
+      <w:proofErr w:type="spellStart"/>
+      <w:r>
+        <w:t>càng</w:t>
+      </w:r>
+      <w:proofErr w:type="spellEnd"/>
+      <w:r>
+        <w:t xml:space="preserve"> </w:t>
+      </w:r>
+      <w:proofErr w:type="spellStart"/>
+      <w:r>
+        <w:t>tốt</w:t>
+      </w:r>
+      <w:proofErr w:type="spellEnd"/>
+      <w:r>
+        <w:t xml:space="preserve"> </w:t>
+      </w:r>
+      <w:proofErr w:type="spellStart"/>
+      <w:r>
+        <w:t>hơn</w:t>
+      </w:r>
+      <w:proofErr w:type="spellEnd"/>
+      <w:r>
+        <w:t xml:space="preserve"> </w:t>
+      </w:r>
+      <w:proofErr w:type="spellStart"/>
+      <w:r>
+        <w:t>nên</w:t>
+      </w:r>
+      <w:proofErr w:type="spellEnd"/>
+      <w:r>
+        <w:t xml:space="preserve"> </w:t>
+      </w:r>
+      <w:proofErr w:type="spellStart"/>
+      <w:r>
+        <w:t>số</w:t>
+      </w:r>
+      <w:proofErr w:type="spellEnd"/>
+      <w:r>
+        <w:t xml:space="preserve"> </w:t>
+      </w:r>
+      <w:proofErr w:type="spellStart"/>
+      <w:r>
+        <w:t>lượng</w:t>
+      </w:r>
+      <w:proofErr w:type="spellEnd"/>
+      <w:r>
+        <w:t xml:space="preserve"> </w:t>
+      </w:r>
+      <w:proofErr w:type="spellStart"/>
+      <w:r>
+        <w:t>khách</w:t>
+      </w:r>
+      <w:proofErr w:type="spellEnd"/>
+      <w:r>
+        <w:t xml:space="preserve"> </w:t>
+      </w:r>
+      <w:proofErr w:type="spellStart"/>
+      <w:r>
+        <w:t>trong</w:t>
+      </w:r>
+      <w:proofErr w:type="spellEnd"/>
+      <w:r>
+        <w:t xml:space="preserve"> </w:t>
+      </w:r>
+      <w:proofErr w:type="spellStart"/>
+      <w:r>
+        <w:t>nước</w:t>
+      </w:r>
+      <w:proofErr w:type="spellEnd"/>
+      <w:r>
+        <w:t xml:space="preserve"> </w:t>
+      </w:r>
+      <w:proofErr w:type="spellStart"/>
+      <w:r>
+        <w:t>và</w:t>
+      </w:r>
+      <w:proofErr w:type="spellEnd"/>
+      <w:r>
+        <w:t xml:space="preserve"> </w:t>
+      </w:r>
+      <w:proofErr w:type="spellStart"/>
+      <w:r>
+        <w:t>nội</w:t>
+      </w:r>
+      <w:proofErr w:type="spellEnd"/>
+      <w:r>
+        <w:t xml:space="preserve"> </w:t>
+      </w:r>
+      <w:proofErr w:type="spellStart"/>
+      <w:r>
+        <w:t>địa</w:t>
+      </w:r>
+      <w:proofErr w:type="spellEnd"/>
+      <w:r>
+        <w:t xml:space="preserve"> </w:t>
+      </w:r>
+      <w:proofErr w:type="spellStart"/>
+      <w:r>
+        <w:t>đều</w:t>
+      </w:r>
+      <w:proofErr w:type="spellEnd"/>
+      <w:r>
+        <w:t xml:space="preserve"> </w:t>
+      </w:r>
+      <w:proofErr w:type="spellStart"/>
+      <w:r>
+        <w:t>tăng</w:t>
+      </w:r>
+      <w:proofErr w:type="spellEnd"/>
+      <w:r>
+        <w:t xml:space="preserve"> </w:t>
+      </w:r>
+      <w:proofErr w:type="spellStart"/>
+      <w:r>
+        <w:t>lên</w:t>
+      </w:r>
+      <w:proofErr w:type="spellEnd"/>
+      <w:r>
+        <w:t xml:space="preserve">. </w:t>
+      </w:r>
+      <w:proofErr w:type="spellStart"/>
+      <w:r>
+        <w:t>Thúc</w:t>
+      </w:r>
+      <w:proofErr w:type="spellEnd"/>
+      <w:r>
+        <w:t xml:space="preserve"> </w:t>
+      </w:r>
+      <w:proofErr w:type="spellStart"/>
+      <w:r>
+        <w:t>đẩy</w:t>
+      </w:r>
+      <w:proofErr w:type="spellEnd"/>
+      <w:r>
+        <w:t xml:space="preserve"> </w:t>
+      </w:r>
+      <w:proofErr w:type="spellStart"/>
+      <w:r>
+        <w:t>nhu</w:t>
+      </w:r>
+      <w:proofErr w:type="spellEnd"/>
+      <w:r>
+        <w:t xml:space="preserve"> </w:t>
+      </w:r>
+      <w:proofErr w:type="spellStart"/>
+      <w:r>
+        <w:t>cầu</w:t>
+      </w:r>
+      <w:proofErr w:type="spellEnd"/>
+      <w:r>
+        <w:t xml:space="preserve"> </w:t>
+      </w:r>
+      <w:proofErr w:type="spellStart"/>
+      <w:r>
+        <w:t>cần</w:t>
+      </w:r>
+      <w:proofErr w:type="spellEnd"/>
+      <w:r>
+        <w:t xml:space="preserve"> </w:t>
+      </w:r>
+      <w:proofErr w:type="spellStart"/>
+      <w:r>
+        <w:t>thiết</w:t>
+      </w:r>
+      <w:proofErr w:type="spellEnd"/>
+      <w:r>
+        <w:t xml:space="preserve"> </w:t>
+      </w:r>
+      <w:proofErr w:type="spellStart"/>
+      <w:r>
+        <w:t>có</w:t>
+      </w:r>
+      <w:proofErr w:type="spellEnd"/>
+      <w:r>
+        <w:t xml:space="preserve"> </w:t>
+      </w:r>
+      <w:proofErr w:type="spellStart"/>
+      <w:r>
+        <w:t>một</w:t>
+      </w:r>
+      <w:proofErr w:type="spellEnd"/>
+      <w:r>
+        <w:t xml:space="preserve"> </w:t>
+      </w:r>
+      <w:proofErr w:type="spellStart"/>
+      <w:r>
+        <w:t>công</w:t>
+      </w:r>
+      <w:proofErr w:type="spellEnd"/>
+      <w:r>
+        <w:t xml:space="preserve"> </w:t>
+      </w:r>
+      <w:proofErr w:type="spellStart"/>
+      <w:r>
+        <w:t>cụ</w:t>
+      </w:r>
+      <w:proofErr w:type="spellEnd"/>
+      <w:r>
+        <w:t xml:space="preserve"> </w:t>
+      </w:r>
+      <w:proofErr w:type="spellStart"/>
+      <w:r>
+        <w:t>phần</w:t>
+      </w:r>
+      <w:proofErr w:type="spellEnd"/>
+      <w:r>
+        <w:t xml:space="preserve"> </w:t>
+      </w:r>
+      <w:proofErr w:type="spellStart"/>
+      <w:r>
+        <w:t>mềm</w:t>
+      </w:r>
+      <w:proofErr w:type="spellEnd"/>
+      <w:r>
+        <w:t xml:space="preserve"> </w:t>
+      </w:r>
+      <w:proofErr w:type="spellStart"/>
+      <w:r>
+        <w:t>để</w:t>
+      </w:r>
+      <w:proofErr w:type="spellEnd"/>
+      <w:r>
+        <w:t xml:space="preserve"> </w:t>
+      </w:r>
+      <w:proofErr w:type="spellStart"/>
+      <w:r>
+        <w:t>hỗ</w:t>
+      </w:r>
+      <w:proofErr w:type="spellEnd"/>
+      <w:r>
+        <w:t xml:space="preserve"> </w:t>
+      </w:r>
+      <w:proofErr w:type="spellStart"/>
+      <w:r>
+        <w:t>trợ</w:t>
+      </w:r>
+      <w:proofErr w:type="spellEnd"/>
+      <w:r>
+        <w:t xml:space="preserve"> </w:t>
+      </w:r>
+      <w:proofErr w:type="spellStart"/>
+      <w:r>
+        <w:t>khách</w:t>
+      </w:r>
+      <w:proofErr w:type="spellEnd"/>
+      <w:r>
+        <w:t xml:space="preserve"> du </w:t>
+      </w:r>
+      <w:proofErr w:type="spellStart"/>
+      <w:r>
+        <w:t>lịch</w:t>
+      </w:r>
+      <w:proofErr w:type="spellEnd"/>
+      <w:r>
+        <w:t>.</w:t>
       </w:r>
     </w:p>
     <w:p>
@@ -142,12 +2211,1125 @@
       <w:r>
         <w:t xml:space="preserve">“ </w:t>
       </w:r>
-      <w:r>
-        <w:rPr>
-          <w:rFonts w:cs="Arial"/>
-          <w:color w:val="000000"/>
-        </w:rPr>
-        <w:t>Tháng 1/2014, ngành Du lịch Việt Nam đã đạt được những kết quả tích cực; khách du lịch quốc tế và nội địa đều tăng đáng kể: lượng khách quốc tế đến Việt Nam trong tháng 1 ước đạt 776.174 lượt, tăng 7,45% so với tháng 12/2013 và tăng 20,79% so với tháng 1/2013; lượng khách du lịch nội địa đạt 3,1 triệu lượt, tăng 6,45% so với cùng kỳ năm 2013; tổng thu từ khách du lịch trong tháng 1/2014 ước đạt 20.200 tỷ đồng, tăng 26,25% so với cùng kỳ năm 2013.”</w:t>
+      <w:proofErr w:type="spellStart"/>
+      <w:r>
+        <w:rPr>
+          <w:rFonts w:cs="Arial"/>
+          <w:color w:val="000000"/>
+        </w:rPr>
+        <w:t>Tháng</w:t>
+      </w:r>
+      <w:proofErr w:type="spellEnd"/>
+      <w:r>
+        <w:rPr>
+          <w:rFonts w:cs="Arial"/>
+          <w:color w:val="000000"/>
+        </w:rPr>
+        <w:t xml:space="preserve"> 1/2014, </w:t>
+      </w:r>
+      <w:proofErr w:type="spellStart"/>
+      <w:r>
+        <w:rPr>
+          <w:rFonts w:cs="Arial"/>
+          <w:color w:val="000000"/>
+        </w:rPr>
+        <w:t>ngành</w:t>
+      </w:r>
+      <w:proofErr w:type="spellEnd"/>
+      <w:r>
+        <w:rPr>
+          <w:rFonts w:cs="Arial"/>
+          <w:color w:val="000000"/>
+        </w:rPr>
+        <w:t xml:space="preserve"> Du </w:t>
+      </w:r>
+      <w:proofErr w:type="spellStart"/>
+      <w:r>
+        <w:rPr>
+          <w:rFonts w:cs="Arial"/>
+          <w:color w:val="000000"/>
+        </w:rPr>
+        <w:t>lịch</w:t>
+      </w:r>
+      <w:proofErr w:type="spellEnd"/>
+      <w:r>
+        <w:rPr>
+          <w:rFonts w:cs="Arial"/>
+          <w:color w:val="000000"/>
+        </w:rPr>
+        <w:t xml:space="preserve"> </w:t>
+      </w:r>
+      <w:proofErr w:type="spellStart"/>
+      <w:r>
+        <w:rPr>
+          <w:rFonts w:cs="Arial"/>
+          <w:color w:val="000000"/>
+        </w:rPr>
+        <w:t>Việt</w:t>
+      </w:r>
+      <w:proofErr w:type="spellEnd"/>
+      <w:r>
+        <w:rPr>
+          <w:rFonts w:cs="Arial"/>
+          <w:color w:val="000000"/>
+        </w:rPr>
+        <w:t xml:space="preserve"> Nam </w:t>
+      </w:r>
+      <w:proofErr w:type="spellStart"/>
+      <w:r>
+        <w:rPr>
+          <w:rFonts w:cs="Arial"/>
+          <w:color w:val="000000"/>
+        </w:rPr>
+        <w:t>đã</w:t>
+      </w:r>
+      <w:proofErr w:type="spellEnd"/>
+      <w:r>
+        <w:rPr>
+          <w:rFonts w:cs="Arial"/>
+          <w:color w:val="000000"/>
+        </w:rPr>
+        <w:t xml:space="preserve"> </w:t>
+      </w:r>
+      <w:proofErr w:type="spellStart"/>
+      <w:r>
+        <w:rPr>
+          <w:rFonts w:cs="Arial"/>
+          <w:color w:val="000000"/>
+        </w:rPr>
+        <w:t>đạt</w:t>
+      </w:r>
+      <w:proofErr w:type="spellEnd"/>
+      <w:r>
+        <w:rPr>
+          <w:rFonts w:cs="Arial"/>
+          <w:color w:val="000000"/>
+        </w:rPr>
+        <w:t xml:space="preserve"> </w:t>
+      </w:r>
+      <w:proofErr w:type="spellStart"/>
+      <w:r>
+        <w:rPr>
+          <w:rFonts w:cs="Arial"/>
+          <w:color w:val="000000"/>
+        </w:rPr>
+        <w:t>được</w:t>
+      </w:r>
+      <w:proofErr w:type="spellEnd"/>
+      <w:r>
+        <w:rPr>
+          <w:rFonts w:cs="Arial"/>
+          <w:color w:val="000000"/>
+        </w:rPr>
+        <w:t xml:space="preserve"> </w:t>
+      </w:r>
+      <w:proofErr w:type="spellStart"/>
+      <w:r>
+        <w:rPr>
+          <w:rFonts w:cs="Arial"/>
+          <w:color w:val="000000"/>
+        </w:rPr>
+        <w:t>những</w:t>
+      </w:r>
+      <w:proofErr w:type="spellEnd"/>
+      <w:r>
+        <w:rPr>
+          <w:rFonts w:cs="Arial"/>
+          <w:color w:val="000000"/>
+        </w:rPr>
+        <w:t xml:space="preserve"> </w:t>
+      </w:r>
+      <w:proofErr w:type="spellStart"/>
+      <w:r>
+        <w:rPr>
+          <w:rFonts w:cs="Arial"/>
+          <w:color w:val="000000"/>
+        </w:rPr>
+        <w:t>kết</w:t>
+      </w:r>
+      <w:proofErr w:type="spellEnd"/>
+      <w:r>
+        <w:rPr>
+          <w:rFonts w:cs="Arial"/>
+          <w:color w:val="000000"/>
+        </w:rPr>
+        <w:t xml:space="preserve"> </w:t>
+      </w:r>
+      <w:proofErr w:type="spellStart"/>
+      <w:r>
+        <w:rPr>
+          <w:rFonts w:cs="Arial"/>
+          <w:color w:val="000000"/>
+        </w:rPr>
+        <w:t>quả</w:t>
+      </w:r>
+      <w:proofErr w:type="spellEnd"/>
+      <w:r>
+        <w:rPr>
+          <w:rFonts w:cs="Arial"/>
+          <w:color w:val="000000"/>
+        </w:rPr>
+        <w:t xml:space="preserve"> </w:t>
+      </w:r>
+      <w:proofErr w:type="spellStart"/>
+      <w:r>
+        <w:rPr>
+          <w:rFonts w:cs="Arial"/>
+          <w:color w:val="000000"/>
+        </w:rPr>
+        <w:t>tích</w:t>
+      </w:r>
+      <w:proofErr w:type="spellEnd"/>
+      <w:r>
+        <w:rPr>
+          <w:rFonts w:cs="Arial"/>
+          <w:color w:val="000000"/>
+        </w:rPr>
+        <w:t xml:space="preserve"> </w:t>
+      </w:r>
+      <w:proofErr w:type="spellStart"/>
+      <w:r>
+        <w:rPr>
+          <w:rFonts w:cs="Arial"/>
+          <w:color w:val="000000"/>
+        </w:rPr>
+        <w:t>cực</w:t>
+      </w:r>
+      <w:proofErr w:type="spellEnd"/>
+      <w:r>
+        <w:rPr>
+          <w:rFonts w:cs="Arial"/>
+          <w:color w:val="000000"/>
+        </w:rPr>
+        <w:t xml:space="preserve">; </w:t>
+      </w:r>
+      <w:proofErr w:type="spellStart"/>
+      <w:r>
+        <w:rPr>
+          <w:rFonts w:cs="Arial"/>
+          <w:color w:val="000000"/>
+        </w:rPr>
+        <w:t>khách</w:t>
+      </w:r>
+      <w:proofErr w:type="spellEnd"/>
+      <w:r>
+        <w:rPr>
+          <w:rFonts w:cs="Arial"/>
+          <w:color w:val="000000"/>
+        </w:rPr>
+        <w:t xml:space="preserve"> du </w:t>
+      </w:r>
+      <w:proofErr w:type="spellStart"/>
+      <w:r>
+        <w:rPr>
+          <w:rFonts w:cs="Arial"/>
+          <w:color w:val="000000"/>
+        </w:rPr>
+        <w:t>lịch</w:t>
+      </w:r>
+      <w:proofErr w:type="spellEnd"/>
+      <w:r>
+        <w:rPr>
+          <w:rFonts w:cs="Arial"/>
+          <w:color w:val="000000"/>
+        </w:rPr>
+        <w:t xml:space="preserve"> </w:t>
+      </w:r>
+      <w:proofErr w:type="spellStart"/>
+      <w:r>
+        <w:rPr>
+          <w:rFonts w:cs="Arial"/>
+          <w:color w:val="000000"/>
+        </w:rPr>
+        <w:t>quốc</w:t>
+      </w:r>
+      <w:proofErr w:type="spellEnd"/>
+      <w:r>
+        <w:rPr>
+          <w:rFonts w:cs="Arial"/>
+          <w:color w:val="000000"/>
+        </w:rPr>
+        <w:t xml:space="preserve"> </w:t>
+      </w:r>
+      <w:proofErr w:type="spellStart"/>
+      <w:r>
+        <w:rPr>
+          <w:rFonts w:cs="Arial"/>
+          <w:color w:val="000000"/>
+        </w:rPr>
+        <w:t>tế</w:t>
+      </w:r>
+      <w:proofErr w:type="spellEnd"/>
+      <w:r>
+        <w:rPr>
+          <w:rFonts w:cs="Arial"/>
+          <w:color w:val="000000"/>
+        </w:rPr>
+        <w:t xml:space="preserve"> </w:t>
+      </w:r>
+      <w:proofErr w:type="spellStart"/>
+      <w:r>
+        <w:rPr>
+          <w:rFonts w:cs="Arial"/>
+          <w:color w:val="000000"/>
+        </w:rPr>
+        <w:t>và</w:t>
+      </w:r>
+      <w:proofErr w:type="spellEnd"/>
+      <w:r>
+        <w:rPr>
+          <w:rFonts w:cs="Arial"/>
+          <w:color w:val="000000"/>
+        </w:rPr>
+        <w:t xml:space="preserve"> </w:t>
+      </w:r>
+      <w:proofErr w:type="spellStart"/>
+      <w:r>
+        <w:rPr>
+          <w:rFonts w:cs="Arial"/>
+          <w:color w:val="000000"/>
+        </w:rPr>
+        <w:t>nội</w:t>
+      </w:r>
+      <w:proofErr w:type="spellEnd"/>
+      <w:r>
+        <w:rPr>
+          <w:rFonts w:cs="Arial"/>
+          <w:color w:val="000000"/>
+        </w:rPr>
+        <w:t xml:space="preserve"> </w:t>
+      </w:r>
+      <w:proofErr w:type="spellStart"/>
+      <w:r>
+        <w:rPr>
+          <w:rFonts w:cs="Arial"/>
+          <w:color w:val="000000"/>
+        </w:rPr>
+        <w:t>địa</w:t>
+      </w:r>
+      <w:proofErr w:type="spellEnd"/>
+      <w:r>
+        <w:rPr>
+          <w:rFonts w:cs="Arial"/>
+          <w:color w:val="000000"/>
+        </w:rPr>
+        <w:t xml:space="preserve"> </w:t>
+      </w:r>
+      <w:proofErr w:type="spellStart"/>
+      <w:r>
+        <w:rPr>
+          <w:rFonts w:cs="Arial"/>
+          <w:color w:val="000000"/>
+        </w:rPr>
+        <w:t>đều</w:t>
+      </w:r>
+      <w:proofErr w:type="spellEnd"/>
+      <w:r>
+        <w:rPr>
+          <w:rFonts w:cs="Arial"/>
+          <w:color w:val="000000"/>
+        </w:rPr>
+        <w:t xml:space="preserve"> </w:t>
+      </w:r>
+      <w:proofErr w:type="spellStart"/>
+      <w:r>
+        <w:rPr>
+          <w:rFonts w:cs="Arial"/>
+          <w:color w:val="000000"/>
+        </w:rPr>
+        <w:t>tăng</w:t>
+      </w:r>
+      <w:proofErr w:type="spellEnd"/>
+      <w:r>
+        <w:rPr>
+          <w:rFonts w:cs="Arial"/>
+          <w:color w:val="000000"/>
+        </w:rPr>
+        <w:t xml:space="preserve"> </w:t>
+      </w:r>
+      <w:proofErr w:type="spellStart"/>
+      <w:r>
+        <w:rPr>
+          <w:rFonts w:cs="Arial"/>
+          <w:color w:val="000000"/>
+        </w:rPr>
+        <w:t>đáng</w:t>
+      </w:r>
+      <w:proofErr w:type="spellEnd"/>
+      <w:r>
+        <w:rPr>
+          <w:rFonts w:cs="Arial"/>
+          <w:color w:val="000000"/>
+        </w:rPr>
+        <w:t xml:space="preserve"> </w:t>
+      </w:r>
+      <w:proofErr w:type="spellStart"/>
+      <w:r>
+        <w:rPr>
+          <w:rFonts w:cs="Arial"/>
+          <w:color w:val="000000"/>
+        </w:rPr>
+        <w:t>kể</w:t>
+      </w:r>
+      <w:proofErr w:type="spellEnd"/>
+      <w:r>
+        <w:rPr>
+          <w:rFonts w:cs="Arial"/>
+          <w:color w:val="000000"/>
+        </w:rPr>
+        <w:t xml:space="preserve">: </w:t>
+      </w:r>
+      <w:proofErr w:type="spellStart"/>
+      <w:r>
+        <w:rPr>
+          <w:rFonts w:cs="Arial"/>
+          <w:color w:val="000000"/>
+        </w:rPr>
+        <w:t>lượng</w:t>
+      </w:r>
+      <w:proofErr w:type="spellEnd"/>
+      <w:r>
+        <w:rPr>
+          <w:rFonts w:cs="Arial"/>
+          <w:color w:val="000000"/>
+        </w:rPr>
+        <w:t xml:space="preserve"> </w:t>
+      </w:r>
+      <w:proofErr w:type="spellStart"/>
+      <w:r>
+        <w:rPr>
+          <w:rFonts w:cs="Arial"/>
+          <w:color w:val="000000"/>
+        </w:rPr>
+        <w:t>khách</w:t>
+      </w:r>
+      <w:proofErr w:type="spellEnd"/>
+      <w:r>
+        <w:rPr>
+          <w:rFonts w:cs="Arial"/>
+          <w:color w:val="000000"/>
+        </w:rPr>
+        <w:t xml:space="preserve"> </w:t>
+      </w:r>
+      <w:proofErr w:type="spellStart"/>
+      <w:r>
+        <w:rPr>
+          <w:rFonts w:cs="Arial"/>
+          <w:color w:val="000000"/>
+        </w:rPr>
+        <w:t>quốc</w:t>
+      </w:r>
+      <w:proofErr w:type="spellEnd"/>
+      <w:r>
+        <w:rPr>
+          <w:rFonts w:cs="Arial"/>
+          <w:color w:val="000000"/>
+        </w:rPr>
+        <w:t xml:space="preserve"> </w:t>
+      </w:r>
+      <w:proofErr w:type="spellStart"/>
+      <w:r>
+        <w:rPr>
+          <w:rFonts w:cs="Arial"/>
+          <w:color w:val="000000"/>
+        </w:rPr>
+        <w:t>tế</w:t>
+      </w:r>
+      <w:proofErr w:type="spellEnd"/>
+      <w:r>
+        <w:rPr>
+          <w:rFonts w:cs="Arial"/>
+          <w:color w:val="000000"/>
+        </w:rPr>
+        <w:t xml:space="preserve"> </w:t>
+      </w:r>
+      <w:proofErr w:type="spellStart"/>
+      <w:r>
+        <w:rPr>
+          <w:rFonts w:cs="Arial"/>
+          <w:color w:val="000000"/>
+        </w:rPr>
+        <w:t>đến</w:t>
+      </w:r>
+      <w:proofErr w:type="spellEnd"/>
+      <w:r>
+        <w:rPr>
+          <w:rFonts w:cs="Arial"/>
+          <w:color w:val="000000"/>
+        </w:rPr>
+        <w:t xml:space="preserve"> </w:t>
+      </w:r>
+      <w:proofErr w:type="spellStart"/>
+      <w:r>
+        <w:rPr>
+          <w:rFonts w:cs="Arial"/>
+          <w:color w:val="000000"/>
+        </w:rPr>
+        <w:t>Việt</w:t>
+      </w:r>
+      <w:proofErr w:type="spellEnd"/>
+      <w:r>
+        <w:rPr>
+          <w:rFonts w:cs="Arial"/>
+          <w:color w:val="000000"/>
+        </w:rPr>
+        <w:t xml:space="preserve"> Nam </w:t>
+      </w:r>
+      <w:proofErr w:type="spellStart"/>
+      <w:r>
+        <w:rPr>
+          <w:rFonts w:cs="Arial"/>
+          <w:color w:val="000000"/>
+        </w:rPr>
+        <w:t>trong</w:t>
+      </w:r>
+      <w:proofErr w:type="spellEnd"/>
+      <w:r>
+        <w:rPr>
+          <w:rFonts w:cs="Arial"/>
+          <w:color w:val="000000"/>
+        </w:rPr>
+        <w:t xml:space="preserve"> </w:t>
+      </w:r>
+      <w:proofErr w:type="spellStart"/>
+      <w:r>
+        <w:rPr>
+          <w:rFonts w:cs="Arial"/>
+          <w:color w:val="000000"/>
+        </w:rPr>
+        <w:t>tháng</w:t>
+      </w:r>
+      <w:proofErr w:type="spellEnd"/>
+      <w:r>
+        <w:rPr>
+          <w:rFonts w:cs="Arial"/>
+          <w:color w:val="000000"/>
+        </w:rPr>
+        <w:t xml:space="preserve"> 1 </w:t>
+      </w:r>
+      <w:proofErr w:type="spellStart"/>
+      <w:r>
+        <w:rPr>
+          <w:rFonts w:cs="Arial"/>
+          <w:color w:val="000000"/>
+        </w:rPr>
+        <w:t>ước</w:t>
+      </w:r>
+      <w:proofErr w:type="spellEnd"/>
+      <w:r>
+        <w:rPr>
+          <w:rFonts w:cs="Arial"/>
+          <w:color w:val="000000"/>
+        </w:rPr>
+        <w:t xml:space="preserve"> </w:t>
+      </w:r>
+      <w:proofErr w:type="spellStart"/>
+      <w:r>
+        <w:rPr>
+          <w:rFonts w:cs="Arial"/>
+          <w:color w:val="000000"/>
+        </w:rPr>
+        <w:t>đạt</w:t>
+      </w:r>
+      <w:proofErr w:type="spellEnd"/>
+      <w:r>
+        <w:rPr>
+          <w:rFonts w:cs="Arial"/>
+          <w:color w:val="000000"/>
+        </w:rPr>
+        <w:t xml:space="preserve"> 776.174 </w:t>
+      </w:r>
+      <w:proofErr w:type="spellStart"/>
+      <w:r>
+        <w:rPr>
+          <w:rFonts w:cs="Arial"/>
+          <w:color w:val="000000"/>
+        </w:rPr>
+        <w:t>lượt</w:t>
+      </w:r>
+      <w:proofErr w:type="spellEnd"/>
+      <w:r>
+        <w:rPr>
+          <w:rFonts w:cs="Arial"/>
+          <w:color w:val="000000"/>
+        </w:rPr>
+        <w:t xml:space="preserve">, </w:t>
+      </w:r>
+      <w:proofErr w:type="spellStart"/>
+      <w:r>
+        <w:rPr>
+          <w:rFonts w:cs="Arial"/>
+          <w:color w:val="000000"/>
+        </w:rPr>
+        <w:t>tăng</w:t>
+      </w:r>
+      <w:proofErr w:type="spellEnd"/>
+      <w:r>
+        <w:rPr>
+          <w:rFonts w:cs="Arial"/>
+          <w:color w:val="000000"/>
+        </w:rPr>
+        <w:t xml:space="preserve"> 7,45% so </w:t>
+      </w:r>
+      <w:proofErr w:type="spellStart"/>
+      <w:r>
+        <w:rPr>
+          <w:rFonts w:cs="Arial"/>
+          <w:color w:val="000000"/>
+        </w:rPr>
+        <w:t>với</w:t>
+      </w:r>
+      <w:proofErr w:type="spellEnd"/>
+      <w:r>
+        <w:rPr>
+          <w:rFonts w:cs="Arial"/>
+          <w:color w:val="000000"/>
+        </w:rPr>
+        <w:t xml:space="preserve"> </w:t>
+      </w:r>
+      <w:proofErr w:type="spellStart"/>
+      <w:r>
+        <w:rPr>
+          <w:rFonts w:cs="Arial"/>
+          <w:color w:val="000000"/>
+        </w:rPr>
+        <w:t>tháng</w:t>
+      </w:r>
+      <w:proofErr w:type="spellEnd"/>
+      <w:r>
+        <w:rPr>
+          <w:rFonts w:cs="Arial"/>
+          <w:color w:val="000000"/>
+        </w:rPr>
+        <w:t xml:space="preserve"> 12/2013 </w:t>
+      </w:r>
+      <w:proofErr w:type="spellStart"/>
+      <w:r>
+        <w:rPr>
+          <w:rFonts w:cs="Arial"/>
+          <w:color w:val="000000"/>
+        </w:rPr>
+        <w:t>và</w:t>
+      </w:r>
+      <w:proofErr w:type="spellEnd"/>
+      <w:r>
+        <w:rPr>
+          <w:rFonts w:cs="Arial"/>
+          <w:color w:val="000000"/>
+        </w:rPr>
+        <w:t xml:space="preserve"> </w:t>
+      </w:r>
+      <w:proofErr w:type="spellStart"/>
+      <w:r>
+        <w:rPr>
+          <w:rFonts w:cs="Arial"/>
+          <w:color w:val="000000"/>
+        </w:rPr>
+        <w:t>tăng</w:t>
+      </w:r>
+      <w:proofErr w:type="spellEnd"/>
+      <w:r>
+        <w:rPr>
+          <w:rFonts w:cs="Arial"/>
+          <w:color w:val="000000"/>
+        </w:rPr>
+        <w:t xml:space="preserve"> 20,79% so </w:t>
+      </w:r>
+      <w:proofErr w:type="spellStart"/>
+      <w:r>
+        <w:rPr>
+          <w:rFonts w:cs="Arial"/>
+          <w:color w:val="000000"/>
+        </w:rPr>
+        <w:t>với</w:t>
+      </w:r>
+      <w:proofErr w:type="spellEnd"/>
+      <w:r>
+        <w:rPr>
+          <w:rFonts w:cs="Arial"/>
+          <w:color w:val="000000"/>
+        </w:rPr>
+        <w:t xml:space="preserve"> </w:t>
+      </w:r>
+      <w:proofErr w:type="spellStart"/>
+      <w:r>
+        <w:rPr>
+          <w:rFonts w:cs="Arial"/>
+          <w:color w:val="000000"/>
+        </w:rPr>
+        <w:t>tháng</w:t>
+      </w:r>
+      <w:proofErr w:type="spellEnd"/>
+      <w:r>
+        <w:rPr>
+          <w:rFonts w:cs="Arial"/>
+          <w:color w:val="000000"/>
+        </w:rPr>
+        <w:t xml:space="preserve"> 1/2013; </w:t>
+      </w:r>
+      <w:proofErr w:type="spellStart"/>
+      <w:r>
+        <w:rPr>
+          <w:rFonts w:cs="Arial"/>
+          <w:color w:val="000000"/>
+        </w:rPr>
+        <w:t>lượng</w:t>
+      </w:r>
+      <w:proofErr w:type="spellEnd"/>
+      <w:r>
+        <w:rPr>
+          <w:rFonts w:cs="Arial"/>
+          <w:color w:val="000000"/>
+        </w:rPr>
+        <w:t xml:space="preserve"> </w:t>
+      </w:r>
+      <w:proofErr w:type="spellStart"/>
+      <w:r>
+        <w:rPr>
+          <w:rFonts w:cs="Arial"/>
+          <w:color w:val="000000"/>
+        </w:rPr>
+        <w:t>khách</w:t>
+      </w:r>
+      <w:proofErr w:type="spellEnd"/>
+      <w:r>
+        <w:rPr>
+          <w:rFonts w:cs="Arial"/>
+          <w:color w:val="000000"/>
+        </w:rPr>
+        <w:t xml:space="preserve"> du </w:t>
+      </w:r>
+      <w:proofErr w:type="spellStart"/>
+      <w:r>
+        <w:rPr>
+          <w:rFonts w:cs="Arial"/>
+          <w:color w:val="000000"/>
+        </w:rPr>
+        <w:t>lịch</w:t>
+      </w:r>
+      <w:proofErr w:type="spellEnd"/>
+      <w:r>
+        <w:rPr>
+          <w:rFonts w:cs="Arial"/>
+          <w:color w:val="000000"/>
+        </w:rPr>
+        <w:t xml:space="preserve"> </w:t>
+      </w:r>
+      <w:proofErr w:type="spellStart"/>
+      <w:r>
+        <w:rPr>
+          <w:rFonts w:cs="Arial"/>
+          <w:color w:val="000000"/>
+        </w:rPr>
+        <w:t>nội</w:t>
+      </w:r>
+      <w:proofErr w:type="spellEnd"/>
+      <w:r>
+        <w:rPr>
+          <w:rFonts w:cs="Arial"/>
+          <w:color w:val="000000"/>
+        </w:rPr>
+        <w:t xml:space="preserve"> </w:t>
+      </w:r>
+      <w:proofErr w:type="spellStart"/>
+      <w:r>
+        <w:rPr>
+          <w:rFonts w:cs="Arial"/>
+          <w:color w:val="000000"/>
+        </w:rPr>
+        <w:t>địa</w:t>
+      </w:r>
+      <w:proofErr w:type="spellEnd"/>
+      <w:r>
+        <w:rPr>
+          <w:rFonts w:cs="Arial"/>
+          <w:color w:val="000000"/>
+        </w:rPr>
+        <w:t xml:space="preserve"> </w:t>
+      </w:r>
+      <w:proofErr w:type="spellStart"/>
+      <w:r>
+        <w:rPr>
+          <w:rFonts w:cs="Arial"/>
+          <w:color w:val="000000"/>
+        </w:rPr>
+        <w:t>đạt</w:t>
+      </w:r>
+      <w:proofErr w:type="spellEnd"/>
+      <w:r>
+        <w:rPr>
+          <w:rFonts w:cs="Arial"/>
+          <w:color w:val="000000"/>
+        </w:rPr>
+        <w:t xml:space="preserve"> 3,1 </w:t>
+      </w:r>
+      <w:proofErr w:type="spellStart"/>
+      <w:r>
+        <w:rPr>
+          <w:rFonts w:cs="Arial"/>
+          <w:color w:val="000000"/>
+        </w:rPr>
+        <w:t>triệu</w:t>
+      </w:r>
+      <w:proofErr w:type="spellEnd"/>
+      <w:r>
+        <w:rPr>
+          <w:rFonts w:cs="Arial"/>
+          <w:color w:val="000000"/>
+        </w:rPr>
+        <w:t xml:space="preserve"> </w:t>
+      </w:r>
+      <w:proofErr w:type="spellStart"/>
+      <w:r>
+        <w:rPr>
+          <w:rFonts w:cs="Arial"/>
+          <w:color w:val="000000"/>
+        </w:rPr>
+        <w:t>lượt</w:t>
+      </w:r>
+      <w:proofErr w:type="spellEnd"/>
+      <w:r>
+        <w:rPr>
+          <w:rFonts w:cs="Arial"/>
+          <w:color w:val="000000"/>
+        </w:rPr>
+        <w:t xml:space="preserve">, </w:t>
+      </w:r>
+      <w:proofErr w:type="spellStart"/>
+      <w:r>
+        <w:rPr>
+          <w:rFonts w:cs="Arial"/>
+          <w:color w:val="000000"/>
+        </w:rPr>
+        <w:t>tăng</w:t>
+      </w:r>
+      <w:proofErr w:type="spellEnd"/>
+      <w:r>
+        <w:rPr>
+          <w:rFonts w:cs="Arial"/>
+          <w:color w:val="000000"/>
+        </w:rPr>
+        <w:t xml:space="preserve"> 6,45% so </w:t>
+      </w:r>
+      <w:proofErr w:type="spellStart"/>
+      <w:r>
+        <w:rPr>
+          <w:rFonts w:cs="Arial"/>
+          <w:color w:val="000000"/>
+        </w:rPr>
+        <w:t>với</w:t>
+      </w:r>
+      <w:proofErr w:type="spellEnd"/>
+      <w:r>
+        <w:rPr>
+          <w:rFonts w:cs="Arial"/>
+          <w:color w:val="000000"/>
+        </w:rPr>
+        <w:t xml:space="preserve"> </w:t>
+      </w:r>
+      <w:proofErr w:type="spellStart"/>
+      <w:r>
+        <w:rPr>
+          <w:rFonts w:cs="Arial"/>
+          <w:color w:val="000000"/>
+        </w:rPr>
+        <w:t>cùng</w:t>
+      </w:r>
+      <w:proofErr w:type="spellEnd"/>
+      <w:r>
+        <w:rPr>
+          <w:rFonts w:cs="Arial"/>
+          <w:color w:val="000000"/>
+        </w:rPr>
+        <w:t xml:space="preserve"> </w:t>
+      </w:r>
+      <w:proofErr w:type="spellStart"/>
+      <w:r>
+        <w:rPr>
+          <w:rFonts w:cs="Arial"/>
+          <w:color w:val="000000"/>
+        </w:rPr>
+        <w:t>kỳ</w:t>
+      </w:r>
+      <w:proofErr w:type="spellEnd"/>
+      <w:r>
+        <w:rPr>
+          <w:rFonts w:cs="Arial"/>
+          <w:color w:val="000000"/>
+        </w:rPr>
+        <w:t xml:space="preserve"> </w:t>
+      </w:r>
+      <w:proofErr w:type="spellStart"/>
+      <w:r>
+        <w:rPr>
+          <w:rFonts w:cs="Arial"/>
+          <w:color w:val="000000"/>
+        </w:rPr>
+        <w:t>năm</w:t>
+      </w:r>
+      <w:proofErr w:type="spellEnd"/>
+      <w:r>
+        <w:rPr>
+          <w:rFonts w:cs="Arial"/>
+          <w:color w:val="000000"/>
+        </w:rPr>
+        <w:t xml:space="preserve"> 2013; </w:t>
+      </w:r>
+      <w:proofErr w:type="spellStart"/>
+      <w:r>
+        <w:rPr>
+          <w:rFonts w:cs="Arial"/>
+          <w:color w:val="000000"/>
+        </w:rPr>
+        <w:t>tổng</w:t>
+      </w:r>
+      <w:proofErr w:type="spellEnd"/>
+      <w:r>
+        <w:rPr>
+          <w:rFonts w:cs="Arial"/>
+          <w:color w:val="000000"/>
+        </w:rPr>
+        <w:t xml:space="preserve"> </w:t>
+      </w:r>
+      <w:proofErr w:type="spellStart"/>
+      <w:r>
+        <w:rPr>
+          <w:rFonts w:cs="Arial"/>
+          <w:color w:val="000000"/>
+        </w:rPr>
+        <w:t>thu</w:t>
+      </w:r>
+      <w:proofErr w:type="spellEnd"/>
+      <w:r>
+        <w:rPr>
+          <w:rFonts w:cs="Arial"/>
+          <w:color w:val="000000"/>
+        </w:rPr>
+        <w:t xml:space="preserve"> </w:t>
+      </w:r>
+      <w:proofErr w:type="spellStart"/>
+      <w:r>
+        <w:rPr>
+          <w:rFonts w:cs="Arial"/>
+          <w:color w:val="000000"/>
+        </w:rPr>
+        <w:t>từ</w:t>
+      </w:r>
+      <w:proofErr w:type="spellEnd"/>
+      <w:r>
+        <w:rPr>
+          <w:rFonts w:cs="Arial"/>
+          <w:color w:val="000000"/>
+        </w:rPr>
+        <w:t xml:space="preserve"> </w:t>
+      </w:r>
+      <w:proofErr w:type="spellStart"/>
+      <w:r>
+        <w:rPr>
+          <w:rFonts w:cs="Arial"/>
+          <w:color w:val="000000"/>
+        </w:rPr>
+        <w:t>khách</w:t>
+      </w:r>
+      <w:proofErr w:type="spellEnd"/>
+      <w:r>
+        <w:rPr>
+          <w:rFonts w:cs="Arial"/>
+          <w:color w:val="000000"/>
+        </w:rPr>
+        <w:t xml:space="preserve"> du </w:t>
+      </w:r>
+      <w:proofErr w:type="spellStart"/>
+      <w:r>
+        <w:rPr>
+          <w:rFonts w:cs="Arial"/>
+          <w:color w:val="000000"/>
+        </w:rPr>
+        <w:t>lịch</w:t>
+      </w:r>
+      <w:proofErr w:type="spellEnd"/>
+      <w:r>
+        <w:rPr>
+          <w:rFonts w:cs="Arial"/>
+          <w:color w:val="000000"/>
+        </w:rPr>
+        <w:t xml:space="preserve"> </w:t>
+      </w:r>
+      <w:proofErr w:type="spellStart"/>
+      <w:r>
+        <w:rPr>
+          <w:rFonts w:cs="Arial"/>
+          <w:color w:val="000000"/>
+        </w:rPr>
+        <w:t>trong</w:t>
+      </w:r>
+      <w:proofErr w:type="spellEnd"/>
+      <w:r>
+        <w:rPr>
+          <w:rFonts w:cs="Arial"/>
+          <w:color w:val="000000"/>
+        </w:rPr>
+        <w:t xml:space="preserve"> </w:t>
+      </w:r>
+      <w:proofErr w:type="spellStart"/>
+      <w:r>
+        <w:rPr>
+          <w:rFonts w:cs="Arial"/>
+          <w:color w:val="000000"/>
+        </w:rPr>
+        <w:t>tháng</w:t>
+      </w:r>
+      <w:proofErr w:type="spellEnd"/>
+      <w:r>
+        <w:rPr>
+          <w:rFonts w:cs="Arial"/>
+          <w:color w:val="000000"/>
+        </w:rPr>
+        <w:t xml:space="preserve"> 1/2014 </w:t>
+      </w:r>
+      <w:proofErr w:type="spellStart"/>
+      <w:r>
+        <w:rPr>
+          <w:rFonts w:cs="Arial"/>
+          <w:color w:val="000000"/>
+        </w:rPr>
+        <w:t>ước</w:t>
+      </w:r>
+      <w:proofErr w:type="spellEnd"/>
+      <w:r>
+        <w:rPr>
+          <w:rFonts w:cs="Arial"/>
+          <w:color w:val="000000"/>
+        </w:rPr>
+        <w:t xml:space="preserve"> </w:t>
+      </w:r>
+      <w:proofErr w:type="spellStart"/>
+      <w:r>
+        <w:rPr>
+          <w:rFonts w:cs="Arial"/>
+          <w:color w:val="000000"/>
+        </w:rPr>
+        <w:t>đạt</w:t>
+      </w:r>
+      <w:proofErr w:type="spellEnd"/>
+      <w:r>
+        <w:rPr>
+          <w:rFonts w:cs="Arial"/>
+          <w:color w:val="000000"/>
+        </w:rPr>
+        <w:t xml:space="preserve"> 20.200 </w:t>
+      </w:r>
+      <w:proofErr w:type="spellStart"/>
+      <w:r>
+        <w:rPr>
+          <w:rFonts w:cs="Arial"/>
+          <w:color w:val="000000"/>
+        </w:rPr>
+        <w:t>tỷ</w:t>
+      </w:r>
+      <w:proofErr w:type="spellEnd"/>
+      <w:r>
+        <w:rPr>
+          <w:rFonts w:cs="Arial"/>
+          <w:color w:val="000000"/>
+        </w:rPr>
+        <w:t xml:space="preserve"> </w:t>
+      </w:r>
+      <w:proofErr w:type="spellStart"/>
+      <w:r>
+        <w:rPr>
+          <w:rFonts w:cs="Arial"/>
+          <w:color w:val="000000"/>
+        </w:rPr>
+        <w:t>đồng</w:t>
+      </w:r>
+      <w:proofErr w:type="spellEnd"/>
+      <w:r>
+        <w:rPr>
+          <w:rFonts w:cs="Arial"/>
+          <w:color w:val="000000"/>
+        </w:rPr>
+        <w:t xml:space="preserve">, </w:t>
+      </w:r>
+      <w:proofErr w:type="spellStart"/>
+      <w:r>
+        <w:rPr>
+          <w:rFonts w:cs="Arial"/>
+          <w:color w:val="000000"/>
+        </w:rPr>
+        <w:t>tăng</w:t>
+      </w:r>
+      <w:proofErr w:type="spellEnd"/>
+      <w:r>
+        <w:rPr>
+          <w:rFonts w:cs="Arial"/>
+          <w:color w:val="000000"/>
+        </w:rPr>
+        <w:t xml:space="preserve"> 26,25% so </w:t>
+      </w:r>
+      <w:proofErr w:type="spellStart"/>
+      <w:r>
+        <w:rPr>
+          <w:rFonts w:cs="Arial"/>
+          <w:color w:val="000000"/>
+        </w:rPr>
+        <w:t>với</w:t>
+      </w:r>
+      <w:proofErr w:type="spellEnd"/>
+      <w:r>
+        <w:rPr>
+          <w:rFonts w:cs="Arial"/>
+          <w:color w:val="000000"/>
+        </w:rPr>
+        <w:t xml:space="preserve"> </w:t>
+      </w:r>
+      <w:proofErr w:type="spellStart"/>
+      <w:r>
+        <w:rPr>
+          <w:rFonts w:cs="Arial"/>
+          <w:color w:val="000000"/>
+        </w:rPr>
+        <w:t>cùng</w:t>
+      </w:r>
+      <w:proofErr w:type="spellEnd"/>
+      <w:r>
+        <w:rPr>
+          <w:rFonts w:cs="Arial"/>
+          <w:color w:val="000000"/>
+        </w:rPr>
+        <w:t xml:space="preserve"> </w:t>
+      </w:r>
+      <w:proofErr w:type="spellStart"/>
+      <w:r>
+        <w:rPr>
+          <w:rFonts w:cs="Arial"/>
+          <w:color w:val="000000"/>
+        </w:rPr>
+        <w:t>kỳ</w:t>
+      </w:r>
+      <w:proofErr w:type="spellEnd"/>
+      <w:r>
+        <w:rPr>
+          <w:rFonts w:cs="Arial"/>
+          <w:color w:val="000000"/>
+        </w:rPr>
+        <w:t xml:space="preserve"> </w:t>
+      </w:r>
+      <w:proofErr w:type="spellStart"/>
+      <w:r>
+        <w:rPr>
+          <w:rFonts w:cs="Arial"/>
+          <w:color w:val="000000"/>
+        </w:rPr>
+        <w:t>năm</w:t>
+      </w:r>
+      <w:proofErr w:type="spellEnd"/>
+      <w:r>
+        <w:rPr>
+          <w:rFonts w:cs="Arial"/>
+          <w:color w:val="000000"/>
+        </w:rPr>
+        <w:t xml:space="preserve"> 2013.”</w:t>
       </w:r>
     </w:p>
     <w:p>

</xml_diff>